<commit_message>
small changes and added mipi 2nd lab
</commit_message>
<xml_diff>
--- a/ANUL2/sem2/poo/2poo.docx
+++ b/ANUL2/sem2/poo/2poo.docx
@@ -631,8 +631,21 @@
       <w:pPr>
         <w:pStyle w:val="Heading1"/>
       </w:pPr>
-      <w:r>
-        <w:t>Sarcina lucrării:</w:t>
+      <w:proofErr w:type="spellStart"/>
+      <w:r>
+        <w:t>Sarcina</w:t>
+      </w:r>
+      <w:proofErr w:type="spellEnd"/>
+      <w:r>
+        <w:t xml:space="preserve"> </w:t>
+      </w:r>
+      <w:proofErr w:type="spellStart"/>
+      <w:r>
+        <w:t>lucrării</w:t>
+      </w:r>
+      <w:proofErr w:type="spellEnd"/>
+      <w:r>
+        <w:t>:</w:t>
       </w:r>
     </w:p>
     <w:p>
@@ -734,11 +747,17 @@
               <w:pStyle w:val="NoSpacing"/>
               <w:ind w:left="0"/>
               <w:rPr>
-                <w:lang w:val="ro-RO"/>
-              </w:rPr>
-            </w:pPr>
-            <w:r>
-              <w:rPr>
+                <w:rFonts w:ascii="Courier New" w:hAnsi="Courier New" w:cs="Courier New"/>
+                <w:sz w:val="20"/>
+                <w:szCs w:val="20"/>
+                <w:lang w:val="ro-RO"/>
+              </w:rPr>
+            </w:pPr>
+            <w:r>
+              <w:rPr>
+                <w:rFonts w:ascii="Courier New" w:hAnsi="Courier New" w:cs="Courier New"/>
+                <w:sz w:val="20"/>
+                <w:szCs w:val="20"/>
                 <w:lang w:val="ro-RO"/>
               </w:rPr>
               <w:t>#include &lt;iostream&gt;</w:t>
@@ -749,11 +768,17 @@
               <w:pStyle w:val="NoSpacing"/>
               <w:ind w:left="0"/>
               <w:rPr>
-                <w:lang w:val="ro-RO"/>
-              </w:rPr>
-            </w:pPr>
-            <w:r>
-              <w:rPr>
+                <w:rFonts w:ascii="Courier New" w:hAnsi="Courier New" w:cs="Courier New"/>
+                <w:sz w:val="20"/>
+                <w:szCs w:val="20"/>
+                <w:lang w:val="ro-RO"/>
+              </w:rPr>
+            </w:pPr>
+            <w:r>
+              <w:rPr>
+                <w:rFonts w:ascii="Courier New" w:hAnsi="Courier New" w:cs="Courier New"/>
+                <w:sz w:val="20"/>
+                <w:szCs w:val="20"/>
                 <w:lang w:val="ro-RO"/>
               </w:rPr>
               <w:t>using namespace std;</w:t>
@@ -764,20 +789,29 @@
               <w:pStyle w:val="NoSpacing"/>
               <w:ind w:left="0"/>
               <w:rPr>
-                <w:lang w:val="ro-RO"/>
-              </w:rPr>
-            </w:pPr>
-          </w:p>
-          <w:p>
-            <w:pPr>
-              <w:pStyle w:val="NoSpacing"/>
-              <w:ind w:left="0"/>
-              <w:rPr>
-                <w:lang w:val="ro-RO"/>
-              </w:rPr>
-            </w:pPr>
-            <w:r>
-              <w:rPr>
+                <w:rFonts w:ascii="Courier New" w:hAnsi="Courier New" w:cs="Courier New"/>
+                <w:sz w:val="20"/>
+                <w:szCs w:val="20"/>
+                <w:lang w:val="ro-RO"/>
+              </w:rPr>
+            </w:pPr>
+          </w:p>
+          <w:p>
+            <w:pPr>
+              <w:pStyle w:val="NoSpacing"/>
+              <w:ind w:left="0"/>
+              <w:rPr>
+                <w:rFonts w:ascii="Courier New" w:hAnsi="Courier New" w:cs="Courier New"/>
+                <w:sz w:val="20"/>
+                <w:szCs w:val="20"/>
+                <w:lang w:val="ro-RO"/>
+              </w:rPr>
+            </w:pPr>
+            <w:r>
+              <w:rPr>
+                <w:rFonts w:ascii="Courier New" w:hAnsi="Courier New" w:cs="Courier New"/>
+                <w:sz w:val="20"/>
+                <w:szCs w:val="20"/>
                 <w:lang w:val="ro-RO"/>
               </w:rPr>
               <w:t>class Coordonate2D</w:t>
@@ -788,11 +822,17 @@
               <w:pStyle w:val="NoSpacing"/>
               <w:ind w:left="0"/>
               <w:rPr>
-                <w:lang w:val="ro-RO"/>
-              </w:rPr>
-            </w:pPr>
-            <w:r>
-              <w:rPr>
+                <w:rFonts w:ascii="Courier New" w:hAnsi="Courier New" w:cs="Courier New"/>
+                <w:sz w:val="20"/>
+                <w:szCs w:val="20"/>
+                <w:lang w:val="ro-RO"/>
+              </w:rPr>
+            </w:pPr>
+            <w:r>
+              <w:rPr>
+                <w:rFonts w:ascii="Courier New" w:hAnsi="Courier New" w:cs="Courier New"/>
+                <w:sz w:val="20"/>
+                <w:szCs w:val="20"/>
                 <w:lang w:val="ro-RO"/>
               </w:rPr>
               <w:t>{</w:t>
@@ -803,11 +843,17 @@
               <w:pStyle w:val="NoSpacing"/>
               <w:ind w:left="0"/>
               <w:rPr>
-                <w:lang w:val="ro-RO"/>
-              </w:rPr>
-            </w:pPr>
-            <w:r>
-              <w:rPr>
+                <w:rFonts w:ascii="Courier New" w:hAnsi="Courier New" w:cs="Courier New"/>
+                <w:sz w:val="20"/>
+                <w:szCs w:val="20"/>
+                <w:lang w:val="ro-RO"/>
+              </w:rPr>
+            </w:pPr>
+            <w:r>
+              <w:rPr>
+                <w:rFonts w:ascii="Courier New" w:hAnsi="Courier New" w:cs="Courier New"/>
+                <w:sz w:val="20"/>
+                <w:szCs w:val="20"/>
                 <w:lang w:val="ro-RO"/>
               </w:rPr>
               <w:t>public:</w:t>
@@ -818,11 +864,17 @@
               <w:pStyle w:val="NoSpacing"/>
               <w:ind w:left="0"/>
               <w:rPr>
-                <w:lang w:val="ro-RO"/>
-              </w:rPr>
-            </w:pPr>
-            <w:r>
-              <w:rPr>
+                <w:rFonts w:ascii="Courier New" w:hAnsi="Courier New" w:cs="Courier New"/>
+                <w:sz w:val="20"/>
+                <w:szCs w:val="20"/>
+                <w:lang w:val="ro-RO"/>
+              </w:rPr>
+            </w:pPr>
+            <w:r>
+              <w:rPr>
+                <w:rFonts w:ascii="Courier New" w:hAnsi="Courier New" w:cs="Courier New"/>
+                <w:sz w:val="20"/>
+                <w:szCs w:val="20"/>
                 <w:lang w:val="ro-RO"/>
               </w:rPr>
               <w:tab/>
@@ -834,11 +886,17 @@
               <w:pStyle w:val="NoSpacing"/>
               <w:ind w:left="0"/>
               <w:rPr>
-                <w:lang w:val="ro-RO"/>
-              </w:rPr>
-            </w:pPr>
-            <w:r>
-              <w:rPr>
+                <w:rFonts w:ascii="Courier New" w:hAnsi="Courier New" w:cs="Courier New"/>
+                <w:sz w:val="20"/>
+                <w:szCs w:val="20"/>
+                <w:lang w:val="ro-RO"/>
+              </w:rPr>
+            </w:pPr>
+            <w:r>
+              <w:rPr>
+                <w:rFonts w:ascii="Courier New" w:hAnsi="Courier New" w:cs="Courier New"/>
+                <w:sz w:val="20"/>
+                <w:szCs w:val="20"/>
                 <w:lang w:val="ro-RO"/>
               </w:rPr>
               <w:tab/>
@@ -850,11 +908,17 @@
               <w:pStyle w:val="NoSpacing"/>
               <w:ind w:left="0"/>
               <w:rPr>
-                <w:lang w:val="ro-RO"/>
-              </w:rPr>
-            </w:pPr>
-            <w:r>
-              <w:rPr>
+                <w:rFonts w:ascii="Courier New" w:hAnsi="Courier New" w:cs="Courier New"/>
+                <w:sz w:val="20"/>
+                <w:szCs w:val="20"/>
+                <w:lang w:val="ro-RO"/>
+              </w:rPr>
+            </w:pPr>
+            <w:r>
+              <w:rPr>
+                <w:rFonts w:ascii="Courier New" w:hAnsi="Courier New" w:cs="Courier New"/>
+                <w:sz w:val="20"/>
+                <w:szCs w:val="20"/>
                 <w:lang w:val="ro-RO"/>
               </w:rPr>
               <w:tab/>
@@ -865,11 +929,17 @@
               <w:pStyle w:val="NoSpacing"/>
               <w:ind w:left="0"/>
               <w:rPr>
-                <w:lang w:val="ro-RO"/>
-              </w:rPr>
-            </w:pPr>
-            <w:r>
-              <w:rPr>
+                <w:rFonts w:ascii="Courier New" w:hAnsi="Courier New" w:cs="Courier New"/>
+                <w:sz w:val="20"/>
+                <w:szCs w:val="20"/>
+                <w:lang w:val="ro-RO"/>
+              </w:rPr>
+            </w:pPr>
+            <w:r>
+              <w:rPr>
+                <w:rFonts w:ascii="Courier New" w:hAnsi="Courier New" w:cs="Courier New"/>
+                <w:sz w:val="20"/>
+                <w:szCs w:val="20"/>
                 <w:lang w:val="ro-RO"/>
               </w:rPr>
               <w:tab/>
@@ -881,11 +951,17 @@
               <w:pStyle w:val="NoSpacing"/>
               <w:ind w:left="0"/>
               <w:rPr>
-                <w:lang w:val="ro-RO"/>
-              </w:rPr>
-            </w:pPr>
-            <w:r>
-              <w:rPr>
+                <w:rFonts w:ascii="Courier New" w:hAnsi="Courier New" w:cs="Courier New"/>
+                <w:sz w:val="20"/>
+                <w:szCs w:val="20"/>
+                <w:lang w:val="ro-RO"/>
+              </w:rPr>
+            </w:pPr>
+            <w:r>
+              <w:rPr>
+                <w:rFonts w:ascii="Courier New" w:hAnsi="Courier New" w:cs="Courier New"/>
+                <w:sz w:val="20"/>
+                <w:szCs w:val="20"/>
                 <w:lang w:val="ro-RO"/>
               </w:rPr>
               <w:tab/>
@@ -897,17 +973,26 @@
               <w:pStyle w:val="NoSpacing"/>
               <w:ind w:left="0"/>
               <w:rPr>
-                <w:lang w:val="ro-RO"/>
-              </w:rPr>
-            </w:pPr>
-            <w:r>
-              <w:rPr>
+                <w:rFonts w:ascii="Courier New" w:hAnsi="Courier New" w:cs="Courier New"/>
+                <w:sz w:val="20"/>
+                <w:szCs w:val="20"/>
+                <w:lang w:val="ro-RO"/>
+              </w:rPr>
+            </w:pPr>
+            <w:r>
+              <w:rPr>
+                <w:rFonts w:ascii="Courier New" w:hAnsi="Courier New" w:cs="Courier New"/>
+                <w:sz w:val="20"/>
+                <w:szCs w:val="20"/>
                 <w:lang w:val="ro-RO"/>
               </w:rPr>
               <w:tab/>
             </w:r>
             <w:r>
               <w:rPr>
+                <w:rFonts w:ascii="Courier New" w:hAnsi="Courier New" w:cs="Courier New"/>
+                <w:sz w:val="20"/>
+                <w:szCs w:val="20"/>
                 <w:lang w:val="ro-RO"/>
               </w:rPr>
               <w:tab/>
@@ -919,17 +1004,26 @@
               <w:pStyle w:val="NoSpacing"/>
               <w:ind w:left="0"/>
               <w:rPr>
-                <w:lang w:val="ro-RO"/>
-              </w:rPr>
-            </w:pPr>
-            <w:r>
-              <w:rPr>
+                <w:rFonts w:ascii="Courier New" w:hAnsi="Courier New" w:cs="Courier New"/>
+                <w:sz w:val="20"/>
+                <w:szCs w:val="20"/>
+                <w:lang w:val="ro-RO"/>
+              </w:rPr>
+            </w:pPr>
+            <w:r>
+              <w:rPr>
+                <w:rFonts w:ascii="Courier New" w:hAnsi="Courier New" w:cs="Courier New"/>
+                <w:sz w:val="20"/>
+                <w:szCs w:val="20"/>
                 <w:lang w:val="ro-RO"/>
               </w:rPr>
               <w:tab/>
             </w:r>
             <w:r>
               <w:rPr>
+                <w:rFonts w:ascii="Courier New" w:hAnsi="Courier New" w:cs="Courier New"/>
+                <w:sz w:val="20"/>
+                <w:szCs w:val="20"/>
                 <w:lang w:val="ro-RO"/>
               </w:rPr>
               <w:tab/>
@@ -941,11 +1035,17 @@
               <w:pStyle w:val="NoSpacing"/>
               <w:ind w:left="0"/>
               <w:rPr>
-                <w:lang w:val="ro-RO"/>
-              </w:rPr>
-            </w:pPr>
-            <w:r>
-              <w:rPr>
+                <w:rFonts w:ascii="Courier New" w:hAnsi="Courier New" w:cs="Courier New"/>
+                <w:sz w:val="20"/>
+                <w:szCs w:val="20"/>
+                <w:lang w:val="ro-RO"/>
+              </w:rPr>
+            </w:pPr>
+            <w:r>
+              <w:rPr>
+                <w:rFonts w:ascii="Courier New" w:hAnsi="Courier New" w:cs="Courier New"/>
+                <w:sz w:val="20"/>
+                <w:szCs w:val="20"/>
                 <w:lang w:val="ro-RO"/>
               </w:rPr>
               <w:tab/>
@@ -957,11 +1057,17 @@
               <w:pStyle w:val="NoSpacing"/>
               <w:ind w:left="0"/>
               <w:rPr>
-                <w:lang w:val="ro-RO"/>
-              </w:rPr>
-            </w:pPr>
-            <w:r>
-              <w:rPr>
+                <w:rFonts w:ascii="Courier New" w:hAnsi="Courier New" w:cs="Courier New"/>
+                <w:sz w:val="20"/>
+                <w:szCs w:val="20"/>
+                <w:lang w:val="ro-RO"/>
+              </w:rPr>
+            </w:pPr>
+            <w:r>
+              <w:rPr>
+                <w:rFonts w:ascii="Courier New" w:hAnsi="Courier New" w:cs="Courier New"/>
+                <w:sz w:val="20"/>
+                <w:szCs w:val="20"/>
                 <w:lang w:val="ro-RO"/>
               </w:rPr>
               <w:tab/>
@@ -972,11 +1078,17 @@
               <w:pStyle w:val="NoSpacing"/>
               <w:ind w:left="0"/>
               <w:rPr>
-                <w:lang w:val="ro-RO"/>
-              </w:rPr>
-            </w:pPr>
-            <w:r>
-              <w:rPr>
+                <w:rFonts w:ascii="Courier New" w:hAnsi="Courier New" w:cs="Courier New"/>
+                <w:sz w:val="20"/>
+                <w:szCs w:val="20"/>
+                <w:lang w:val="ro-RO"/>
+              </w:rPr>
+            </w:pPr>
+            <w:r>
+              <w:rPr>
+                <w:rFonts w:ascii="Courier New" w:hAnsi="Courier New" w:cs="Courier New"/>
+                <w:sz w:val="20"/>
+                <w:szCs w:val="20"/>
                 <w:lang w:val="ro-RO"/>
               </w:rPr>
               <w:tab/>
@@ -988,11 +1100,17 @@
               <w:pStyle w:val="NoSpacing"/>
               <w:ind w:left="0"/>
               <w:rPr>
-                <w:lang w:val="ro-RO"/>
-              </w:rPr>
-            </w:pPr>
-            <w:r>
-              <w:rPr>
+                <w:rFonts w:ascii="Courier New" w:hAnsi="Courier New" w:cs="Courier New"/>
+                <w:sz w:val="20"/>
+                <w:szCs w:val="20"/>
+                <w:lang w:val="ro-RO"/>
+              </w:rPr>
+            </w:pPr>
+            <w:r>
+              <w:rPr>
+                <w:rFonts w:ascii="Courier New" w:hAnsi="Courier New" w:cs="Courier New"/>
+                <w:sz w:val="20"/>
+                <w:szCs w:val="20"/>
                 <w:lang w:val="ro-RO"/>
               </w:rPr>
               <w:tab/>
@@ -1004,17 +1122,26 @@
               <w:pStyle w:val="NoSpacing"/>
               <w:ind w:left="0"/>
               <w:rPr>
-                <w:lang w:val="ro-RO"/>
-              </w:rPr>
-            </w:pPr>
-            <w:r>
-              <w:rPr>
+                <w:rFonts w:ascii="Courier New" w:hAnsi="Courier New" w:cs="Courier New"/>
+                <w:sz w:val="20"/>
+                <w:szCs w:val="20"/>
+                <w:lang w:val="ro-RO"/>
+              </w:rPr>
+            </w:pPr>
+            <w:r>
+              <w:rPr>
+                <w:rFonts w:ascii="Courier New" w:hAnsi="Courier New" w:cs="Courier New"/>
+                <w:sz w:val="20"/>
+                <w:szCs w:val="20"/>
                 <w:lang w:val="ro-RO"/>
               </w:rPr>
               <w:tab/>
             </w:r>
             <w:r>
               <w:rPr>
+                <w:rFonts w:ascii="Courier New" w:hAnsi="Courier New" w:cs="Courier New"/>
+                <w:sz w:val="20"/>
+                <w:szCs w:val="20"/>
                 <w:lang w:val="ro-RO"/>
               </w:rPr>
               <w:tab/>
@@ -1026,17 +1153,26 @@
               <w:pStyle w:val="NoSpacing"/>
               <w:ind w:left="0"/>
               <w:rPr>
-                <w:lang w:val="ro-RO"/>
-              </w:rPr>
-            </w:pPr>
-            <w:r>
-              <w:rPr>
+                <w:rFonts w:ascii="Courier New" w:hAnsi="Courier New" w:cs="Courier New"/>
+                <w:sz w:val="20"/>
+                <w:szCs w:val="20"/>
+                <w:lang w:val="ro-RO"/>
+              </w:rPr>
+            </w:pPr>
+            <w:r>
+              <w:rPr>
+                <w:rFonts w:ascii="Courier New" w:hAnsi="Courier New" w:cs="Courier New"/>
+                <w:sz w:val="20"/>
+                <w:szCs w:val="20"/>
                 <w:lang w:val="ro-RO"/>
               </w:rPr>
               <w:tab/>
             </w:r>
             <w:r>
               <w:rPr>
+                <w:rFonts w:ascii="Courier New" w:hAnsi="Courier New" w:cs="Courier New"/>
+                <w:sz w:val="20"/>
+                <w:szCs w:val="20"/>
                 <w:lang w:val="ro-RO"/>
               </w:rPr>
               <w:tab/>
@@ -1048,11 +1184,17 @@
               <w:pStyle w:val="NoSpacing"/>
               <w:ind w:left="0"/>
               <w:rPr>
-                <w:lang w:val="ro-RO"/>
-              </w:rPr>
-            </w:pPr>
-            <w:r>
-              <w:rPr>
+                <w:rFonts w:ascii="Courier New" w:hAnsi="Courier New" w:cs="Courier New"/>
+                <w:sz w:val="20"/>
+                <w:szCs w:val="20"/>
+                <w:lang w:val="ro-RO"/>
+              </w:rPr>
+            </w:pPr>
+            <w:r>
+              <w:rPr>
+                <w:rFonts w:ascii="Courier New" w:hAnsi="Courier New" w:cs="Courier New"/>
+                <w:sz w:val="20"/>
+                <w:szCs w:val="20"/>
                 <w:lang w:val="ro-RO"/>
               </w:rPr>
               <w:tab/>
@@ -1064,11 +1206,17 @@
               <w:pStyle w:val="NoSpacing"/>
               <w:ind w:left="0"/>
               <w:rPr>
-                <w:lang w:val="ro-RO"/>
-              </w:rPr>
-            </w:pPr>
-            <w:r>
-              <w:rPr>
+                <w:rFonts w:ascii="Courier New" w:hAnsi="Courier New" w:cs="Courier New"/>
+                <w:sz w:val="20"/>
+                <w:szCs w:val="20"/>
+                <w:lang w:val="ro-RO"/>
+              </w:rPr>
+            </w:pPr>
+            <w:r>
+              <w:rPr>
+                <w:rFonts w:ascii="Courier New" w:hAnsi="Courier New" w:cs="Courier New"/>
+                <w:sz w:val="20"/>
+                <w:szCs w:val="20"/>
                 <w:lang w:val="ro-RO"/>
               </w:rPr>
               <w:tab/>
@@ -1079,11 +1227,17 @@
               <w:pStyle w:val="NoSpacing"/>
               <w:ind w:left="0"/>
               <w:rPr>
-                <w:lang w:val="ro-RO"/>
-              </w:rPr>
-            </w:pPr>
-            <w:r>
-              <w:rPr>
+                <w:rFonts w:ascii="Courier New" w:hAnsi="Courier New" w:cs="Courier New"/>
+                <w:sz w:val="20"/>
+                <w:szCs w:val="20"/>
+                <w:lang w:val="ro-RO"/>
+              </w:rPr>
+            </w:pPr>
+            <w:r>
+              <w:rPr>
+                <w:rFonts w:ascii="Courier New" w:hAnsi="Courier New" w:cs="Courier New"/>
+                <w:sz w:val="20"/>
+                <w:szCs w:val="20"/>
                 <w:lang w:val="ro-RO"/>
               </w:rPr>
               <w:tab/>
@@ -1095,11 +1249,17 @@
               <w:pStyle w:val="NoSpacing"/>
               <w:ind w:left="0"/>
               <w:rPr>
-                <w:lang w:val="ro-RO"/>
-              </w:rPr>
-            </w:pPr>
-            <w:r>
-              <w:rPr>
+                <w:rFonts w:ascii="Courier New" w:hAnsi="Courier New" w:cs="Courier New"/>
+                <w:sz w:val="20"/>
+                <w:szCs w:val="20"/>
+                <w:lang w:val="ro-RO"/>
+              </w:rPr>
+            </w:pPr>
+            <w:r>
+              <w:rPr>
+                <w:rFonts w:ascii="Courier New" w:hAnsi="Courier New" w:cs="Courier New"/>
+                <w:sz w:val="20"/>
+                <w:szCs w:val="20"/>
                 <w:lang w:val="ro-RO"/>
               </w:rPr>
               <w:tab/>
@@ -1111,11 +1271,17 @@
               <w:pStyle w:val="NoSpacing"/>
               <w:ind w:left="0"/>
               <w:rPr>
-                <w:lang w:val="ro-RO"/>
-              </w:rPr>
-            </w:pPr>
-            <w:r>
-              <w:rPr>
+                <w:rFonts w:ascii="Courier New" w:hAnsi="Courier New" w:cs="Courier New"/>
+                <w:sz w:val="20"/>
+                <w:szCs w:val="20"/>
+                <w:lang w:val="ro-RO"/>
+              </w:rPr>
+            </w:pPr>
+            <w:r>
+              <w:rPr>
+                <w:rFonts w:ascii="Courier New" w:hAnsi="Courier New" w:cs="Courier New"/>
+                <w:sz w:val="20"/>
+                <w:szCs w:val="20"/>
                 <w:lang w:val="ro-RO"/>
               </w:rPr>
               <w:tab/>
@@ -1127,11 +1293,17 @@
               <w:pStyle w:val="NoSpacing"/>
               <w:ind w:left="0"/>
               <w:rPr>
-                <w:lang w:val="ro-RO"/>
-              </w:rPr>
-            </w:pPr>
-            <w:r>
-              <w:rPr>
+                <w:rFonts w:ascii="Courier New" w:hAnsi="Courier New" w:cs="Courier New"/>
+                <w:sz w:val="20"/>
+                <w:szCs w:val="20"/>
+                <w:lang w:val="ro-RO"/>
+              </w:rPr>
+            </w:pPr>
+            <w:r>
+              <w:rPr>
+                <w:rFonts w:ascii="Courier New" w:hAnsi="Courier New" w:cs="Courier New"/>
+                <w:sz w:val="20"/>
+                <w:szCs w:val="20"/>
                 <w:lang w:val="ro-RO"/>
               </w:rPr>
               <w:tab/>
@@ -1143,11 +1315,17 @@
               <w:pStyle w:val="NoSpacing"/>
               <w:ind w:left="0"/>
               <w:rPr>
-                <w:lang w:val="ro-RO"/>
-              </w:rPr>
-            </w:pPr>
-            <w:r>
-              <w:rPr>
+                <w:rFonts w:ascii="Courier New" w:hAnsi="Courier New" w:cs="Courier New"/>
+                <w:sz w:val="20"/>
+                <w:szCs w:val="20"/>
+                <w:lang w:val="ro-RO"/>
+              </w:rPr>
+            </w:pPr>
+            <w:r>
+              <w:rPr>
+                <w:rFonts w:ascii="Courier New" w:hAnsi="Courier New" w:cs="Courier New"/>
+                <w:sz w:val="20"/>
+                <w:szCs w:val="20"/>
                 <w:lang w:val="ro-RO"/>
               </w:rPr>
               <w:tab/>
@@ -1158,11 +1336,17 @@
               <w:pStyle w:val="NoSpacing"/>
               <w:ind w:left="0"/>
               <w:rPr>
-                <w:lang w:val="ro-RO"/>
-              </w:rPr>
-            </w:pPr>
-            <w:r>
-              <w:rPr>
+                <w:rFonts w:ascii="Courier New" w:hAnsi="Courier New" w:cs="Courier New"/>
+                <w:sz w:val="20"/>
+                <w:szCs w:val="20"/>
+                <w:lang w:val="ro-RO"/>
+              </w:rPr>
+            </w:pPr>
+            <w:r>
+              <w:rPr>
+                <w:rFonts w:ascii="Courier New" w:hAnsi="Courier New" w:cs="Courier New"/>
+                <w:sz w:val="20"/>
+                <w:szCs w:val="20"/>
                 <w:lang w:val="ro-RO"/>
               </w:rPr>
               <w:tab/>
@@ -1174,11 +1358,17 @@
               <w:pStyle w:val="NoSpacing"/>
               <w:ind w:left="0"/>
               <w:rPr>
-                <w:lang w:val="ro-RO"/>
-              </w:rPr>
-            </w:pPr>
-            <w:r>
-              <w:rPr>
+                <w:rFonts w:ascii="Courier New" w:hAnsi="Courier New" w:cs="Courier New"/>
+                <w:sz w:val="20"/>
+                <w:szCs w:val="20"/>
+                <w:lang w:val="ro-RO"/>
+              </w:rPr>
+            </w:pPr>
+            <w:r>
+              <w:rPr>
+                <w:rFonts w:ascii="Courier New" w:hAnsi="Courier New" w:cs="Courier New"/>
+                <w:sz w:val="20"/>
+                <w:szCs w:val="20"/>
                 <w:lang w:val="ro-RO"/>
               </w:rPr>
               <w:tab/>
@@ -1190,11 +1380,17 @@
               <w:pStyle w:val="NoSpacing"/>
               <w:ind w:left="0"/>
               <w:rPr>
-                <w:lang w:val="ro-RO"/>
-              </w:rPr>
-            </w:pPr>
-            <w:r>
-              <w:rPr>
+                <w:rFonts w:ascii="Courier New" w:hAnsi="Courier New" w:cs="Courier New"/>
+                <w:sz w:val="20"/>
+                <w:szCs w:val="20"/>
+                <w:lang w:val="ro-RO"/>
+              </w:rPr>
+            </w:pPr>
+            <w:r>
+              <w:rPr>
+                <w:rFonts w:ascii="Courier New" w:hAnsi="Courier New" w:cs="Courier New"/>
+                <w:sz w:val="20"/>
+                <w:szCs w:val="20"/>
                 <w:lang w:val="ro-RO"/>
               </w:rPr>
               <w:tab/>
@@ -1206,11 +1402,17 @@
               <w:pStyle w:val="NoSpacing"/>
               <w:ind w:left="0"/>
               <w:rPr>
-                <w:lang w:val="ro-RO"/>
-              </w:rPr>
-            </w:pPr>
-            <w:r>
-              <w:rPr>
+                <w:rFonts w:ascii="Courier New" w:hAnsi="Courier New" w:cs="Courier New"/>
+                <w:sz w:val="20"/>
+                <w:szCs w:val="20"/>
+                <w:lang w:val="ro-RO"/>
+              </w:rPr>
+            </w:pPr>
+            <w:r>
+              <w:rPr>
+                <w:rFonts w:ascii="Courier New" w:hAnsi="Courier New" w:cs="Courier New"/>
+                <w:sz w:val="20"/>
+                <w:szCs w:val="20"/>
                 <w:lang w:val="ro-RO"/>
               </w:rPr>
               <w:tab/>
@@ -1222,62 +1424,86 @@
               <w:pStyle w:val="NoSpacing"/>
               <w:ind w:left="0"/>
               <w:rPr>
-                <w:lang w:val="ro-RO"/>
-              </w:rPr>
-            </w:pPr>
-            <w:r>
-              <w:rPr>
+                <w:rFonts w:ascii="Courier New" w:hAnsi="Courier New" w:cs="Courier New"/>
+                <w:sz w:val="20"/>
+                <w:szCs w:val="20"/>
+                <w:lang w:val="ro-RO"/>
+              </w:rPr>
+            </w:pPr>
+            <w:r>
+              <w:rPr>
+                <w:rFonts w:ascii="Courier New" w:hAnsi="Courier New" w:cs="Courier New"/>
+                <w:sz w:val="20"/>
+                <w:szCs w:val="20"/>
+                <w:lang w:val="ro-RO"/>
+              </w:rPr>
+              <w:tab/>
+              <w:t>}</w:t>
+            </w:r>
+          </w:p>
+          <w:p>
+            <w:pPr>
+              <w:pStyle w:val="NoSpacing"/>
+              <w:ind w:left="0"/>
+              <w:rPr>
+                <w:rFonts w:ascii="Courier New" w:hAnsi="Courier New" w:cs="Courier New"/>
+                <w:sz w:val="20"/>
+                <w:szCs w:val="20"/>
+                <w:lang w:val="ro-RO"/>
+              </w:rPr>
+            </w:pPr>
+            <w:r>
+              <w:rPr>
+                <w:rFonts w:ascii="Courier New" w:hAnsi="Courier New" w:cs="Courier New"/>
+                <w:sz w:val="20"/>
+                <w:szCs w:val="20"/>
+                <w:lang w:val="ro-RO"/>
+              </w:rPr>
+              <w:tab/>
+            </w:r>
+          </w:p>
+          <w:p>
+            <w:pPr>
+              <w:pStyle w:val="NoSpacing"/>
+              <w:ind w:left="0"/>
+              <w:rPr>
+                <w:rFonts w:ascii="Courier New" w:hAnsi="Courier New" w:cs="Courier New"/>
+                <w:sz w:val="20"/>
+                <w:szCs w:val="20"/>
+                <w:lang w:val="ro-RO"/>
+              </w:rPr>
+            </w:pPr>
+            <w:r>
+              <w:rPr>
+                <w:rFonts w:ascii="Courier New" w:hAnsi="Courier New" w:cs="Courier New"/>
+                <w:sz w:val="20"/>
+                <w:szCs w:val="20"/>
+                <w:lang w:val="ro-RO"/>
+              </w:rPr>
+              <w:tab/>
+              <w:t>bool operator ==(Coordonate2D &amp;second)</w:t>
+            </w:r>
+          </w:p>
+          <w:p>
+            <w:pPr>
+              <w:pStyle w:val="NoSpacing"/>
+              <w:ind w:left="0"/>
+              <w:rPr>
+                <w:rFonts w:ascii="Courier New" w:hAnsi="Courier New" w:cs="Courier New"/>
+                <w:sz w:val="20"/>
+                <w:szCs w:val="20"/>
+                <w:lang w:val="ro-RO"/>
+              </w:rPr>
+            </w:pPr>
+            <w:r>
+              <w:rPr>
+                <w:rFonts w:ascii="Courier New" w:hAnsi="Courier New" w:cs="Courier New"/>
+                <w:sz w:val="20"/>
+                <w:szCs w:val="20"/>
                 <w:lang w:val="ro-RO"/>
               </w:rPr>
               <w:lastRenderedPageBreak/>
               <w:tab/>
-              <w:t>}</w:t>
-            </w:r>
-          </w:p>
-          <w:p>
-            <w:pPr>
-              <w:pStyle w:val="NoSpacing"/>
-              <w:ind w:left="0"/>
-              <w:rPr>
-                <w:lang w:val="ro-RO"/>
-              </w:rPr>
-            </w:pPr>
-            <w:r>
-              <w:rPr>
-                <w:lang w:val="ro-RO"/>
-              </w:rPr>
-              <w:tab/>
-            </w:r>
-          </w:p>
-          <w:p>
-            <w:pPr>
-              <w:pStyle w:val="NoSpacing"/>
-              <w:ind w:left="0"/>
-              <w:rPr>
-                <w:lang w:val="ro-RO"/>
-              </w:rPr>
-            </w:pPr>
-            <w:r>
-              <w:rPr>
-                <w:lang w:val="ro-RO"/>
-              </w:rPr>
-              <w:tab/>
-              <w:t>bool operator ==(Coordonate2D &amp;second)</w:t>
-            </w:r>
-          </w:p>
-          <w:p>
-            <w:pPr>
-              <w:pStyle w:val="NoSpacing"/>
-              <w:ind w:left="0"/>
-              <w:rPr>
-                <w:lang w:val="ro-RO"/>
-              </w:rPr>
-            </w:pPr>
-            <w:r>
-              <w:rPr>
-                <w:lang w:val="ro-RO"/>
-              </w:rPr>
-              <w:tab/>
               <w:t>{</w:t>
             </w:r>
           </w:p>
@@ -1286,11 +1512,17 @@
               <w:pStyle w:val="NoSpacing"/>
               <w:ind w:left="0"/>
               <w:rPr>
-                <w:lang w:val="ro-RO"/>
-              </w:rPr>
-            </w:pPr>
-            <w:r>
-              <w:rPr>
+                <w:rFonts w:ascii="Courier New" w:hAnsi="Courier New" w:cs="Courier New"/>
+                <w:sz w:val="20"/>
+                <w:szCs w:val="20"/>
+                <w:lang w:val="ro-RO"/>
+              </w:rPr>
+            </w:pPr>
+            <w:r>
+              <w:rPr>
+                <w:rFonts w:ascii="Courier New" w:hAnsi="Courier New" w:cs="Courier New"/>
+                <w:sz w:val="20"/>
+                <w:szCs w:val="20"/>
                 <w:lang w:val="ro-RO"/>
               </w:rPr>
               <w:tab/>
@@ -1302,11 +1534,17 @@
               <w:pStyle w:val="NoSpacing"/>
               <w:ind w:left="0"/>
               <w:rPr>
-                <w:lang w:val="ro-RO"/>
-              </w:rPr>
-            </w:pPr>
-            <w:r>
-              <w:rPr>
+                <w:rFonts w:ascii="Courier New" w:hAnsi="Courier New" w:cs="Courier New"/>
+                <w:sz w:val="20"/>
+                <w:szCs w:val="20"/>
+                <w:lang w:val="ro-RO"/>
+              </w:rPr>
+            </w:pPr>
+            <w:r>
+              <w:rPr>
+                <w:rFonts w:ascii="Courier New" w:hAnsi="Courier New" w:cs="Courier New"/>
+                <w:sz w:val="20"/>
+                <w:szCs w:val="20"/>
                 <w:lang w:val="ro-RO"/>
               </w:rPr>
               <w:tab/>
@@ -1318,11 +1556,17 @@
               <w:pStyle w:val="NoSpacing"/>
               <w:ind w:left="0"/>
               <w:rPr>
-                <w:lang w:val="ro-RO"/>
-              </w:rPr>
-            </w:pPr>
-            <w:r>
-              <w:rPr>
+                <w:rFonts w:ascii="Courier New" w:hAnsi="Courier New" w:cs="Courier New"/>
+                <w:sz w:val="20"/>
+                <w:szCs w:val="20"/>
+                <w:lang w:val="ro-RO"/>
+              </w:rPr>
+            </w:pPr>
+            <w:r>
+              <w:rPr>
+                <w:rFonts w:ascii="Courier New" w:hAnsi="Courier New" w:cs="Courier New"/>
+                <w:sz w:val="20"/>
+                <w:szCs w:val="20"/>
                 <w:lang w:val="ro-RO"/>
               </w:rPr>
               <w:tab/>
@@ -1334,11 +1578,17 @@
               <w:pStyle w:val="NoSpacing"/>
               <w:ind w:left="0"/>
               <w:rPr>
-                <w:lang w:val="ro-RO"/>
-              </w:rPr>
-            </w:pPr>
-            <w:r>
-              <w:rPr>
+                <w:rFonts w:ascii="Courier New" w:hAnsi="Courier New" w:cs="Courier New"/>
+                <w:sz w:val="20"/>
+                <w:szCs w:val="20"/>
+                <w:lang w:val="ro-RO"/>
+              </w:rPr>
+            </w:pPr>
+            <w:r>
+              <w:rPr>
+                <w:rFonts w:ascii="Courier New" w:hAnsi="Courier New" w:cs="Courier New"/>
+                <w:sz w:val="20"/>
+                <w:szCs w:val="20"/>
                 <w:lang w:val="ro-RO"/>
               </w:rPr>
               <w:tab/>
@@ -1350,11 +1600,17 @@
               <w:pStyle w:val="NoSpacing"/>
               <w:ind w:left="0"/>
               <w:rPr>
-                <w:lang w:val="ro-RO"/>
-              </w:rPr>
-            </w:pPr>
-            <w:r>
-              <w:rPr>
+                <w:rFonts w:ascii="Courier New" w:hAnsi="Courier New" w:cs="Courier New"/>
+                <w:sz w:val="20"/>
+                <w:szCs w:val="20"/>
+                <w:lang w:val="ro-RO"/>
+              </w:rPr>
+            </w:pPr>
+            <w:r>
+              <w:rPr>
+                <w:rFonts w:ascii="Courier New" w:hAnsi="Courier New" w:cs="Courier New"/>
+                <w:sz w:val="20"/>
+                <w:szCs w:val="20"/>
                 <w:lang w:val="ro-RO"/>
               </w:rPr>
               <w:tab/>
@@ -1366,11 +1622,17 @@
               <w:pStyle w:val="NoSpacing"/>
               <w:ind w:left="0"/>
               <w:rPr>
-                <w:lang w:val="ro-RO"/>
-              </w:rPr>
-            </w:pPr>
-            <w:r>
-              <w:rPr>
+                <w:rFonts w:ascii="Courier New" w:hAnsi="Courier New" w:cs="Courier New"/>
+                <w:sz w:val="20"/>
+                <w:szCs w:val="20"/>
+                <w:lang w:val="ro-RO"/>
+              </w:rPr>
+            </w:pPr>
+            <w:r>
+              <w:rPr>
+                <w:rFonts w:ascii="Courier New" w:hAnsi="Courier New" w:cs="Courier New"/>
+                <w:sz w:val="20"/>
+                <w:szCs w:val="20"/>
                 <w:lang w:val="ro-RO"/>
               </w:rPr>
               <w:tab/>
@@ -1382,11 +1644,17 @@
               <w:pStyle w:val="NoSpacing"/>
               <w:ind w:left="0"/>
               <w:rPr>
-                <w:lang w:val="ro-RO"/>
-              </w:rPr>
-            </w:pPr>
-            <w:r>
-              <w:rPr>
+                <w:rFonts w:ascii="Courier New" w:hAnsi="Courier New" w:cs="Courier New"/>
+                <w:sz w:val="20"/>
+                <w:szCs w:val="20"/>
+                <w:lang w:val="ro-RO"/>
+              </w:rPr>
+            </w:pPr>
+            <w:r>
+              <w:rPr>
+                <w:rFonts w:ascii="Courier New" w:hAnsi="Courier New" w:cs="Courier New"/>
+                <w:sz w:val="20"/>
+                <w:szCs w:val="20"/>
                 <w:lang w:val="ro-RO"/>
               </w:rPr>
               <w:tab/>
@@ -1398,11 +1666,17 @@
               <w:pStyle w:val="NoSpacing"/>
               <w:ind w:left="0"/>
               <w:rPr>
-                <w:lang w:val="ro-RO"/>
-              </w:rPr>
-            </w:pPr>
-            <w:r>
-              <w:rPr>
+                <w:rFonts w:ascii="Courier New" w:hAnsi="Courier New" w:cs="Courier New"/>
+                <w:sz w:val="20"/>
+                <w:szCs w:val="20"/>
+                <w:lang w:val="ro-RO"/>
+              </w:rPr>
+            </w:pPr>
+            <w:r>
+              <w:rPr>
+                <w:rFonts w:ascii="Courier New" w:hAnsi="Courier New" w:cs="Courier New"/>
+                <w:sz w:val="20"/>
+                <w:szCs w:val="20"/>
                 <w:lang w:val="ro-RO"/>
               </w:rPr>
               <w:tab/>
@@ -1414,11 +1688,17 @@
               <w:pStyle w:val="NoSpacing"/>
               <w:ind w:left="0"/>
               <w:rPr>
-                <w:lang w:val="ro-RO"/>
-              </w:rPr>
-            </w:pPr>
-            <w:r>
-              <w:rPr>
+                <w:rFonts w:ascii="Courier New" w:hAnsi="Courier New" w:cs="Courier New"/>
+                <w:sz w:val="20"/>
+                <w:szCs w:val="20"/>
+                <w:lang w:val="ro-RO"/>
+              </w:rPr>
+            </w:pPr>
+            <w:r>
+              <w:rPr>
+                <w:rFonts w:ascii="Courier New" w:hAnsi="Courier New" w:cs="Courier New"/>
+                <w:sz w:val="20"/>
+                <w:szCs w:val="20"/>
                 <w:lang w:val="ro-RO"/>
               </w:rPr>
               <w:tab/>
@@ -1430,11 +1710,17 @@
               <w:pStyle w:val="NoSpacing"/>
               <w:ind w:left="0"/>
               <w:rPr>
-                <w:lang w:val="ro-RO"/>
-              </w:rPr>
-            </w:pPr>
-            <w:r>
-              <w:rPr>
+                <w:rFonts w:ascii="Courier New" w:hAnsi="Courier New" w:cs="Courier New"/>
+                <w:sz w:val="20"/>
+                <w:szCs w:val="20"/>
+                <w:lang w:val="ro-RO"/>
+              </w:rPr>
+            </w:pPr>
+            <w:r>
+              <w:rPr>
+                <w:rFonts w:ascii="Courier New" w:hAnsi="Courier New" w:cs="Courier New"/>
+                <w:sz w:val="20"/>
+                <w:szCs w:val="20"/>
                 <w:lang w:val="ro-RO"/>
               </w:rPr>
               <w:tab/>
@@ -1445,11 +1731,17 @@
               <w:pStyle w:val="NoSpacing"/>
               <w:ind w:left="0"/>
               <w:rPr>
-                <w:lang w:val="ro-RO"/>
-              </w:rPr>
-            </w:pPr>
-            <w:r>
-              <w:rPr>
+                <w:rFonts w:ascii="Courier New" w:hAnsi="Courier New" w:cs="Courier New"/>
+                <w:sz w:val="20"/>
+                <w:szCs w:val="20"/>
+                <w:lang w:val="ro-RO"/>
+              </w:rPr>
+            </w:pPr>
+            <w:r>
+              <w:rPr>
+                <w:rFonts w:ascii="Courier New" w:hAnsi="Courier New" w:cs="Courier New"/>
+                <w:sz w:val="20"/>
+                <w:szCs w:val="20"/>
                 <w:lang w:val="ro-RO"/>
               </w:rPr>
               <w:tab/>
@@ -1461,11 +1753,17 @@
               <w:pStyle w:val="NoSpacing"/>
               <w:ind w:left="0"/>
               <w:rPr>
-                <w:lang w:val="ro-RO"/>
-              </w:rPr>
-            </w:pPr>
-            <w:r>
-              <w:rPr>
+                <w:rFonts w:ascii="Courier New" w:hAnsi="Courier New" w:cs="Courier New"/>
+                <w:sz w:val="20"/>
+                <w:szCs w:val="20"/>
+                <w:lang w:val="ro-RO"/>
+              </w:rPr>
+            </w:pPr>
+            <w:r>
+              <w:rPr>
+                <w:rFonts w:ascii="Courier New" w:hAnsi="Courier New" w:cs="Courier New"/>
+                <w:sz w:val="20"/>
+                <w:szCs w:val="20"/>
                 <w:lang w:val="ro-RO"/>
               </w:rPr>
               <w:tab/>
@@ -1477,11 +1775,17 @@
               <w:pStyle w:val="NoSpacing"/>
               <w:ind w:left="0"/>
               <w:rPr>
-                <w:lang w:val="ro-RO"/>
-              </w:rPr>
-            </w:pPr>
-            <w:r>
-              <w:rPr>
+                <w:rFonts w:ascii="Courier New" w:hAnsi="Courier New" w:cs="Courier New"/>
+                <w:sz w:val="20"/>
+                <w:szCs w:val="20"/>
+                <w:lang w:val="ro-RO"/>
+              </w:rPr>
+            </w:pPr>
+            <w:r>
+              <w:rPr>
+                <w:rFonts w:ascii="Courier New" w:hAnsi="Courier New" w:cs="Courier New"/>
+                <w:sz w:val="20"/>
+                <w:szCs w:val="20"/>
                 <w:lang w:val="ro-RO"/>
               </w:rPr>
               <w:t>};</w:t>
@@ -1492,20 +1796,29 @@
               <w:pStyle w:val="NoSpacing"/>
               <w:ind w:left="0"/>
               <w:rPr>
-                <w:lang w:val="ro-RO"/>
-              </w:rPr>
-            </w:pPr>
-          </w:p>
-          <w:p>
-            <w:pPr>
-              <w:pStyle w:val="NoSpacing"/>
-              <w:ind w:left="0"/>
-              <w:rPr>
-                <w:lang w:val="ro-RO"/>
-              </w:rPr>
-            </w:pPr>
-            <w:r>
-              <w:rPr>
+                <w:rFonts w:ascii="Courier New" w:hAnsi="Courier New" w:cs="Courier New"/>
+                <w:sz w:val="20"/>
+                <w:szCs w:val="20"/>
+                <w:lang w:val="ro-RO"/>
+              </w:rPr>
+            </w:pPr>
+          </w:p>
+          <w:p>
+            <w:pPr>
+              <w:pStyle w:val="NoSpacing"/>
+              <w:ind w:left="0"/>
+              <w:rPr>
+                <w:rFonts w:ascii="Courier New" w:hAnsi="Courier New" w:cs="Courier New"/>
+                <w:sz w:val="20"/>
+                <w:szCs w:val="20"/>
+                <w:lang w:val="ro-RO"/>
+              </w:rPr>
+            </w:pPr>
+            <w:r>
+              <w:rPr>
+                <w:rFonts w:ascii="Courier New" w:hAnsi="Courier New" w:cs="Courier New"/>
+                <w:sz w:val="20"/>
+                <w:szCs w:val="20"/>
                 <w:lang w:val="ro-RO"/>
               </w:rPr>
               <w:t>Coordonate2D operator +(const Coordonate2D &amp;first, const Coordonate2D &amp;second)</w:t>
@@ -1516,11 +1829,17 @@
               <w:pStyle w:val="NoSpacing"/>
               <w:ind w:left="0"/>
               <w:rPr>
-                <w:lang w:val="ro-RO"/>
-              </w:rPr>
-            </w:pPr>
-            <w:r>
-              <w:rPr>
+                <w:rFonts w:ascii="Courier New" w:hAnsi="Courier New" w:cs="Courier New"/>
+                <w:sz w:val="20"/>
+                <w:szCs w:val="20"/>
+                <w:lang w:val="ro-RO"/>
+              </w:rPr>
+            </w:pPr>
+            <w:r>
+              <w:rPr>
+                <w:rFonts w:ascii="Courier New" w:hAnsi="Courier New" w:cs="Courier New"/>
+                <w:sz w:val="20"/>
+                <w:szCs w:val="20"/>
                 <w:lang w:val="ro-RO"/>
               </w:rPr>
               <w:t>{</w:t>
@@ -1531,11 +1850,17 @@
               <w:pStyle w:val="NoSpacing"/>
               <w:ind w:left="0"/>
               <w:rPr>
-                <w:lang w:val="ro-RO"/>
-              </w:rPr>
-            </w:pPr>
-            <w:r>
-              <w:rPr>
+                <w:rFonts w:ascii="Courier New" w:hAnsi="Courier New" w:cs="Courier New"/>
+                <w:sz w:val="20"/>
+                <w:szCs w:val="20"/>
+                <w:lang w:val="ro-RO"/>
+              </w:rPr>
+            </w:pPr>
+            <w:r>
+              <w:rPr>
+                <w:rFonts w:ascii="Courier New" w:hAnsi="Courier New" w:cs="Courier New"/>
+                <w:sz w:val="20"/>
+                <w:szCs w:val="20"/>
                 <w:lang w:val="ro-RO"/>
               </w:rPr>
               <w:t xml:space="preserve">    Coordonate2D result;</w:t>
@@ -1546,11 +1871,17 @@
               <w:pStyle w:val="NoSpacing"/>
               <w:ind w:left="0"/>
               <w:rPr>
-                <w:lang w:val="ro-RO"/>
-              </w:rPr>
-            </w:pPr>
-            <w:r>
-              <w:rPr>
+                <w:rFonts w:ascii="Courier New" w:hAnsi="Courier New" w:cs="Courier New"/>
+                <w:sz w:val="20"/>
+                <w:szCs w:val="20"/>
+                <w:lang w:val="ro-RO"/>
+              </w:rPr>
+            </w:pPr>
+            <w:r>
+              <w:rPr>
+                <w:rFonts w:ascii="Courier New" w:hAnsi="Courier New" w:cs="Courier New"/>
+                <w:sz w:val="20"/>
+                <w:szCs w:val="20"/>
                 <w:lang w:val="ro-RO"/>
               </w:rPr>
               <w:t xml:space="preserve">    result.x = first.x + second.x;</w:t>
@@ -1561,11 +1892,17 @@
               <w:pStyle w:val="NoSpacing"/>
               <w:ind w:left="0"/>
               <w:rPr>
-                <w:lang w:val="ro-RO"/>
-              </w:rPr>
-            </w:pPr>
-            <w:r>
-              <w:rPr>
+                <w:rFonts w:ascii="Courier New" w:hAnsi="Courier New" w:cs="Courier New"/>
+                <w:sz w:val="20"/>
+                <w:szCs w:val="20"/>
+                <w:lang w:val="ro-RO"/>
+              </w:rPr>
+            </w:pPr>
+            <w:r>
+              <w:rPr>
+                <w:rFonts w:ascii="Courier New" w:hAnsi="Courier New" w:cs="Courier New"/>
+                <w:sz w:val="20"/>
+                <w:szCs w:val="20"/>
                 <w:lang w:val="ro-RO"/>
               </w:rPr>
               <w:t xml:space="preserve">    result.y = first.y + second.y;</w:t>
@@ -1576,11 +1913,17 @@
               <w:pStyle w:val="NoSpacing"/>
               <w:ind w:left="0"/>
               <w:rPr>
-                <w:lang w:val="ro-RO"/>
-              </w:rPr>
-            </w:pPr>
-            <w:r>
-              <w:rPr>
+                <w:rFonts w:ascii="Courier New" w:hAnsi="Courier New" w:cs="Courier New"/>
+                <w:sz w:val="20"/>
+                <w:szCs w:val="20"/>
+                <w:lang w:val="ro-RO"/>
+              </w:rPr>
+            </w:pPr>
+            <w:r>
+              <w:rPr>
+                <w:rFonts w:ascii="Courier New" w:hAnsi="Courier New" w:cs="Courier New"/>
+                <w:sz w:val="20"/>
+                <w:szCs w:val="20"/>
                 <w:lang w:val="ro-RO"/>
               </w:rPr>
               <w:t xml:space="preserve">    return result;</w:t>
@@ -1591,11 +1934,17 @@
               <w:pStyle w:val="NoSpacing"/>
               <w:ind w:left="0"/>
               <w:rPr>
-                <w:lang w:val="ro-RO"/>
-              </w:rPr>
-            </w:pPr>
-            <w:r>
-              <w:rPr>
+                <w:rFonts w:ascii="Courier New" w:hAnsi="Courier New" w:cs="Courier New"/>
+                <w:sz w:val="20"/>
+                <w:szCs w:val="20"/>
+                <w:lang w:val="ro-RO"/>
+              </w:rPr>
+            </w:pPr>
+            <w:r>
+              <w:rPr>
+                <w:rFonts w:ascii="Courier New" w:hAnsi="Courier New" w:cs="Courier New"/>
+                <w:sz w:val="20"/>
+                <w:szCs w:val="20"/>
                 <w:lang w:val="ro-RO"/>
               </w:rPr>
               <w:t>}</w:t>
@@ -1606,20 +1955,29 @@
               <w:pStyle w:val="NoSpacing"/>
               <w:ind w:left="0"/>
               <w:rPr>
-                <w:lang w:val="ro-RO"/>
-              </w:rPr>
-            </w:pPr>
-          </w:p>
-          <w:p>
-            <w:pPr>
-              <w:pStyle w:val="NoSpacing"/>
-              <w:ind w:left="0"/>
-              <w:rPr>
-                <w:lang w:val="ro-RO"/>
-              </w:rPr>
-            </w:pPr>
-            <w:r>
-              <w:rPr>
+                <w:rFonts w:ascii="Courier New" w:hAnsi="Courier New" w:cs="Courier New"/>
+                <w:sz w:val="20"/>
+                <w:szCs w:val="20"/>
+                <w:lang w:val="ro-RO"/>
+              </w:rPr>
+            </w:pPr>
+          </w:p>
+          <w:p>
+            <w:pPr>
+              <w:pStyle w:val="NoSpacing"/>
+              <w:ind w:left="0"/>
+              <w:rPr>
+                <w:rFonts w:ascii="Courier New" w:hAnsi="Courier New" w:cs="Courier New"/>
+                <w:sz w:val="20"/>
+                <w:szCs w:val="20"/>
+                <w:lang w:val="ro-RO"/>
+              </w:rPr>
+            </w:pPr>
+            <w:r>
+              <w:rPr>
+                <w:rFonts w:ascii="Courier New" w:hAnsi="Courier New" w:cs="Courier New"/>
+                <w:sz w:val="20"/>
+                <w:szCs w:val="20"/>
                 <w:lang w:val="ro-RO"/>
               </w:rPr>
               <w:t>Coordonate2D operator -(const Coordonate2D &amp;first, const Coordonate2D &amp;second)</w:t>
@@ -1630,11 +1988,17 @@
               <w:pStyle w:val="NoSpacing"/>
               <w:ind w:left="0"/>
               <w:rPr>
-                <w:lang w:val="ro-RO"/>
-              </w:rPr>
-            </w:pPr>
-            <w:r>
-              <w:rPr>
+                <w:rFonts w:ascii="Courier New" w:hAnsi="Courier New" w:cs="Courier New"/>
+                <w:sz w:val="20"/>
+                <w:szCs w:val="20"/>
+                <w:lang w:val="ro-RO"/>
+              </w:rPr>
+            </w:pPr>
+            <w:r>
+              <w:rPr>
+                <w:rFonts w:ascii="Courier New" w:hAnsi="Courier New" w:cs="Courier New"/>
+                <w:sz w:val="20"/>
+                <w:szCs w:val="20"/>
                 <w:lang w:val="ro-RO"/>
               </w:rPr>
               <w:t>{</w:t>
@@ -1645,11 +2009,17 @@
               <w:pStyle w:val="NoSpacing"/>
               <w:ind w:left="0"/>
               <w:rPr>
-                <w:lang w:val="ro-RO"/>
-              </w:rPr>
-            </w:pPr>
-            <w:r>
-              <w:rPr>
+                <w:rFonts w:ascii="Courier New" w:hAnsi="Courier New" w:cs="Courier New"/>
+                <w:sz w:val="20"/>
+                <w:szCs w:val="20"/>
+                <w:lang w:val="ro-RO"/>
+              </w:rPr>
+            </w:pPr>
+            <w:r>
+              <w:rPr>
+                <w:rFonts w:ascii="Courier New" w:hAnsi="Courier New" w:cs="Courier New"/>
+                <w:sz w:val="20"/>
+                <w:szCs w:val="20"/>
                 <w:lang w:val="ro-RO"/>
               </w:rPr>
               <w:t xml:space="preserve">    Coordonate2D result;</w:t>
@@ -1660,11 +2030,17 @@
               <w:pStyle w:val="NoSpacing"/>
               <w:ind w:left="0"/>
               <w:rPr>
-                <w:lang w:val="ro-RO"/>
-              </w:rPr>
-            </w:pPr>
-            <w:r>
-              <w:rPr>
+                <w:rFonts w:ascii="Courier New" w:hAnsi="Courier New" w:cs="Courier New"/>
+                <w:sz w:val="20"/>
+                <w:szCs w:val="20"/>
+                <w:lang w:val="ro-RO"/>
+              </w:rPr>
+            </w:pPr>
+            <w:r>
+              <w:rPr>
+                <w:rFonts w:ascii="Courier New" w:hAnsi="Courier New" w:cs="Courier New"/>
+                <w:sz w:val="20"/>
+                <w:szCs w:val="20"/>
                 <w:lang w:val="ro-RO"/>
               </w:rPr>
               <w:t xml:space="preserve">    result.x = first.x - second.x;</w:t>
@@ -1675,11 +2051,17 @@
               <w:pStyle w:val="NoSpacing"/>
               <w:ind w:left="0"/>
               <w:rPr>
-                <w:lang w:val="ro-RO"/>
-              </w:rPr>
-            </w:pPr>
-            <w:r>
-              <w:rPr>
+                <w:rFonts w:ascii="Courier New" w:hAnsi="Courier New" w:cs="Courier New"/>
+                <w:sz w:val="20"/>
+                <w:szCs w:val="20"/>
+                <w:lang w:val="ro-RO"/>
+              </w:rPr>
+            </w:pPr>
+            <w:r>
+              <w:rPr>
+                <w:rFonts w:ascii="Courier New" w:hAnsi="Courier New" w:cs="Courier New"/>
+                <w:sz w:val="20"/>
+                <w:szCs w:val="20"/>
                 <w:lang w:val="ro-RO"/>
               </w:rPr>
               <w:t xml:space="preserve">    result.y = first.y - second.y;</w:t>
@@ -1690,11 +2072,17 @@
               <w:pStyle w:val="NoSpacing"/>
               <w:ind w:left="0"/>
               <w:rPr>
-                <w:lang w:val="ro-RO"/>
-              </w:rPr>
-            </w:pPr>
-            <w:r>
-              <w:rPr>
+                <w:rFonts w:ascii="Courier New" w:hAnsi="Courier New" w:cs="Courier New"/>
+                <w:sz w:val="20"/>
+                <w:szCs w:val="20"/>
+                <w:lang w:val="ro-RO"/>
+              </w:rPr>
+            </w:pPr>
+            <w:r>
+              <w:rPr>
+                <w:rFonts w:ascii="Courier New" w:hAnsi="Courier New" w:cs="Courier New"/>
+                <w:sz w:val="20"/>
+                <w:szCs w:val="20"/>
                 <w:lang w:val="ro-RO"/>
               </w:rPr>
               <w:t xml:space="preserve">    return result;</w:t>
@@ -1705,11 +2093,17 @@
               <w:pStyle w:val="NoSpacing"/>
               <w:ind w:left="0"/>
               <w:rPr>
-                <w:lang w:val="ro-RO"/>
-              </w:rPr>
-            </w:pPr>
-            <w:r>
-              <w:rPr>
+                <w:rFonts w:ascii="Courier New" w:hAnsi="Courier New" w:cs="Courier New"/>
+                <w:sz w:val="20"/>
+                <w:szCs w:val="20"/>
+                <w:lang w:val="ro-RO"/>
+              </w:rPr>
+            </w:pPr>
+            <w:r>
+              <w:rPr>
+                <w:rFonts w:ascii="Courier New" w:hAnsi="Courier New" w:cs="Courier New"/>
+                <w:sz w:val="20"/>
+                <w:szCs w:val="20"/>
                 <w:lang w:val="ro-RO"/>
               </w:rPr>
               <w:t>}</w:t>
@@ -1720,20 +2114,29 @@
               <w:pStyle w:val="NoSpacing"/>
               <w:ind w:left="0"/>
               <w:rPr>
-                <w:lang w:val="ro-RO"/>
-              </w:rPr>
-            </w:pPr>
-          </w:p>
-          <w:p>
-            <w:pPr>
-              <w:pStyle w:val="NoSpacing"/>
-              <w:ind w:left="0"/>
-              <w:rPr>
-                <w:lang w:val="ro-RO"/>
-              </w:rPr>
-            </w:pPr>
-            <w:r>
-              <w:rPr>
+                <w:rFonts w:ascii="Courier New" w:hAnsi="Courier New" w:cs="Courier New"/>
+                <w:sz w:val="20"/>
+                <w:szCs w:val="20"/>
+                <w:lang w:val="ro-RO"/>
+              </w:rPr>
+            </w:pPr>
+          </w:p>
+          <w:p>
+            <w:pPr>
+              <w:pStyle w:val="NoSpacing"/>
+              <w:ind w:left="0"/>
+              <w:rPr>
+                <w:rFonts w:ascii="Courier New" w:hAnsi="Courier New" w:cs="Courier New"/>
+                <w:sz w:val="20"/>
+                <w:szCs w:val="20"/>
+                <w:lang w:val="ro-RO"/>
+              </w:rPr>
+            </w:pPr>
+            <w:r>
+              <w:rPr>
+                <w:rFonts w:ascii="Courier New" w:hAnsi="Courier New" w:cs="Courier New"/>
+                <w:sz w:val="20"/>
+                <w:szCs w:val="20"/>
                 <w:lang w:val="ro-RO"/>
               </w:rPr>
               <w:t>Coordonate2D operator +(const Coordonate2D &amp;example, const double factor)</w:t>
@@ -1744,11 +2147,17 @@
               <w:pStyle w:val="NoSpacing"/>
               <w:ind w:left="0"/>
               <w:rPr>
-                <w:lang w:val="ro-RO"/>
-              </w:rPr>
-            </w:pPr>
-            <w:r>
-              <w:rPr>
+                <w:rFonts w:ascii="Courier New" w:hAnsi="Courier New" w:cs="Courier New"/>
+                <w:sz w:val="20"/>
+                <w:szCs w:val="20"/>
+                <w:lang w:val="ro-RO"/>
+              </w:rPr>
+            </w:pPr>
+            <w:r>
+              <w:rPr>
+                <w:rFonts w:ascii="Courier New" w:hAnsi="Courier New" w:cs="Courier New"/>
+                <w:sz w:val="20"/>
+                <w:szCs w:val="20"/>
                 <w:lang w:val="ro-RO"/>
               </w:rPr>
               <w:t>{</w:t>
@@ -1759,11 +2168,17 @@
               <w:pStyle w:val="NoSpacing"/>
               <w:ind w:left="0"/>
               <w:rPr>
-                <w:lang w:val="ro-RO"/>
-              </w:rPr>
-            </w:pPr>
-            <w:r>
-              <w:rPr>
+                <w:rFonts w:ascii="Courier New" w:hAnsi="Courier New" w:cs="Courier New"/>
+                <w:sz w:val="20"/>
+                <w:szCs w:val="20"/>
+                <w:lang w:val="ro-RO"/>
+              </w:rPr>
+            </w:pPr>
+            <w:r>
+              <w:rPr>
+                <w:rFonts w:ascii="Courier New" w:hAnsi="Courier New" w:cs="Courier New"/>
+                <w:sz w:val="20"/>
+                <w:szCs w:val="20"/>
                 <w:lang w:val="ro-RO"/>
               </w:rPr>
               <w:t xml:space="preserve">    Coordonate2D result;</w:t>
@@ -1774,11 +2189,17 @@
               <w:pStyle w:val="NoSpacing"/>
               <w:ind w:left="0"/>
               <w:rPr>
-                <w:lang w:val="ro-RO"/>
-              </w:rPr>
-            </w:pPr>
-            <w:r>
-              <w:rPr>
+                <w:rFonts w:ascii="Courier New" w:hAnsi="Courier New" w:cs="Courier New"/>
+                <w:sz w:val="20"/>
+                <w:szCs w:val="20"/>
+                <w:lang w:val="ro-RO"/>
+              </w:rPr>
+            </w:pPr>
+            <w:r>
+              <w:rPr>
+                <w:rFonts w:ascii="Courier New" w:hAnsi="Courier New" w:cs="Courier New"/>
+                <w:sz w:val="20"/>
+                <w:szCs w:val="20"/>
                 <w:lang w:val="ro-RO"/>
               </w:rPr>
               <w:t xml:space="preserve">    result.x = example.x + factor;</w:t>
@@ -1789,11 +2210,17 @@
               <w:pStyle w:val="NoSpacing"/>
               <w:ind w:left="0"/>
               <w:rPr>
-                <w:lang w:val="ro-RO"/>
-              </w:rPr>
-            </w:pPr>
-            <w:r>
-              <w:rPr>
+                <w:rFonts w:ascii="Courier New" w:hAnsi="Courier New" w:cs="Courier New"/>
+                <w:sz w:val="20"/>
+                <w:szCs w:val="20"/>
+                <w:lang w:val="ro-RO"/>
+              </w:rPr>
+            </w:pPr>
+            <w:r>
+              <w:rPr>
+                <w:rFonts w:ascii="Courier New" w:hAnsi="Courier New" w:cs="Courier New"/>
+                <w:sz w:val="20"/>
+                <w:szCs w:val="20"/>
                 <w:lang w:val="ro-RO"/>
               </w:rPr>
               <w:t xml:space="preserve">    result.y = example.y + factor;</w:t>
@@ -1804,11 +2231,17 @@
               <w:pStyle w:val="NoSpacing"/>
               <w:ind w:left="0"/>
               <w:rPr>
-                <w:lang w:val="ro-RO"/>
-              </w:rPr>
-            </w:pPr>
-            <w:r>
-              <w:rPr>
+                <w:rFonts w:ascii="Courier New" w:hAnsi="Courier New" w:cs="Courier New"/>
+                <w:sz w:val="20"/>
+                <w:szCs w:val="20"/>
+                <w:lang w:val="ro-RO"/>
+              </w:rPr>
+            </w:pPr>
+            <w:r>
+              <w:rPr>
+                <w:rFonts w:ascii="Courier New" w:hAnsi="Courier New" w:cs="Courier New"/>
+                <w:sz w:val="20"/>
+                <w:szCs w:val="20"/>
                 <w:lang w:val="ro-RO"/>
               </w:rPr>
               <w:t xml:space="preserve">    return result;</w:t>
@@ -1819,11 +2252,17 @@
               <w:pStyle w:val="NoSpacing"/>
               <w:ind w:left="0"/>
               <w:rPr>
-                <w:lang w:val="ro-RO"/>
-              </w:rPr>
-            </w:pPr>
-            <w:r>
-              <w:rPr>
+                <w:rFonts w:ascii="Courier New" w:hAnsi="Courier New" w:cs="Courier New"/>
+                <w:sz w:val="20"/>
+                <w:szCs w:val="20"/>
+                <w:lang w:val="ro-RO"/>
+              </w:rPr>
+            </w:pPr>
+            <w:r>
+              <w:rPr>
+                <w:rFonts w:ascii="Courier New" w:hAnsi="Courier New" w:cs="Courier New"/>
+                <w:sz w:val="20"/>
+                <w:szCs w:val="20"/>
                 <w:lang w:val="ro-RO"/>
               </w:rPr>
               <w:t>}</w:t>
@@ -1834,20 +2273,29 @@
               <w:pStyle w:val="NoSpacing"/>
               <w:ind w:left="0"/>
               <w:rPr>
-                <w:lang w:val="ro-RO"/>
-              </w:rPr>
-            </w:pPr>
-          </w:p>
-          <w:p>
-            <w:pPr>
-              <w:pStyle w:val="NoSpacing"/>
-              <w:ind w:left="0"/>
-              <w:rPr>
-                <w:lang w:val="ro-RO"/>
-              </w:rPr>
-            </w:pPr>
-            <w:r>
-              <w:rPr>
+                <w:rFonts w:ascii="Courier New" w:hAnsi="Courier New" w:cs="Courier New"/>
+                <w:sz w:val="20"/>
+                <w:szCs w:val="20"/>
+                <w:lang w:val="ro-RO"/>
+              </w:rPr>
+            </w:pPr>
+          </w:p>
+          <w:p>
+            <w:pPr>
+              <w:pStyle w:val="NoSpacing"/>
+              <w:ind w:left="0"/>
+              <w:rPr>
+                <w:rFonts w:ascii="Courier New" w:hAnsi="Courier New" w:cs="Courier New"/>
+                <w:sz w:val="20"/>
+                <w:szCs w:val="20"/>
+                <w:lang w:val="ro-RO"/>
+              </w:rPr>
+            </w:pPr>
+            <w:r>
+              <w:rPr>
+                <w:rFonts w:ascii="Courier New" w:hAnsi="Courier New" w:cs="Courier New"/>
+                <w:sz w:val="20"/>
+                <w:szCs w:val="20"/>
                 <w:lang w:val="ro-RO"/>
               </w:rPr>
               <w:t>Coordonate2D operator -(const Coordonate2D &amp;example, const double factor)</w:t>
@@ -1858,11 +2306,17 @@
               <w:pStyle w:val="NoSpacing"/>
               <w:ind w:left="0"/>
               <w:rPr>
-                <w:lang w:val="ro-RO"/>
-              </w:rPr>
-            </w:pPr>
-            <w:r>
-              <w:rPr>
+                <w:rFonts w:ascii="Courier New" w:hAnsi="Courier New" w:cs="Courier New"/>
+                <w:sz w:val="20"/>
+                <w:szCs w:val="20"/>
+                <w:lang w:val="ro-RO"/>
+              </w:rPr>
+            </w:pPr>
+            <w:r>
+              <w:rPr>
+                <w:rFonts w:ascii="Courier New" w:hAnsi="Courier New" w:cs="Courier New"/>
+                <w:sz w:val="20"/>
+                <w:szCs w:val="20"/>
                 <w:lang w:val="ro-RO"/>
               </w:rPr>
               <w:t>{</w:t>
@@ -1873,11 +2327,17 @@
               <w:pStyle w:val="NoSpacing"/>
               <w:ind w:left="0"/>
               <w:rPr>
-                <w:lang w:val="ro-RO"/>
-              </w:rPr>
-            </w:pPr>
-            <w:r>
-              <w:rPr>
+                <w:rFonts w:ascii="Courier New" w:hAnsi="Courier New" w:cs="Courier New"/>
+                <w:sz w:val="20"/>
+                <w:szCs w:val="20"/>
+                <w:lang w:val="ro-RO"/>
+              </w:rPr>
+            </w:pPr>
+            <w:r>
+              <w:rPr>
+                <w:rFonts w:ascii="Courier New" w:hAnsi="Courier New" w:cs="Courier New"/>
+                <w:sz w:val="20"/>
+                <w:szCs w:val="20"/>
                 <w:lang w:val="ro-RO"/>
               </w:rPr>
               <w:t xml:space="preserve">    Coordonate2D result;</w:t>
@@ -1888,11 +2348,17 @@
               <w:pStyle w:val="NoSpacing"/>
               <w:ind w:left="0"/>
               <w:rPr>
-                <w:lang w:val="ro-RO"/>
-              </w:rPr>
-            </w:pPr>
-            <w:r>
-              <w:rPr>
+                <w:rFonts w:ascii="Courier New" w:hAnsi="Courier New" w:cs="Courier New"/>
+                <w:sz w:val="20"/>
+                <w:szCs w:val="20"/>
+                <w:lang w:val="ro-RO"/>
+              </w:rPr>
+            </w:pPr>
+            <w:r>
+              <w:rPr>
+                <w:rFonts w:ascii="Courier New" w:hAnsi="Courier New" w:cs="Courier New"/>
+                <w:sz w:val="20"/>
+                <w:szCs w:val="20"/>
                 <w:lang w:val="ro-RO"/>
               </w:rPr>
               <w:t xml:space="preserve">    result.x = example.x - factor;</w:t>
@@ -1903,11 +2369,17 @@
               <w:pStyle w:val="NoSpacing"/>
               <w:ind w:left="0"/>
               <w:rPr>
-                <w:lang w:val="ro-RO"/>
-              </w:rPr>
-            </w:pPr>
-            <w:r>
-              <w:rPr>
+                <w:rFonts w:ascii="Courier New" w:hAnsi="Courier New" w:cs="Courier New"/>
+                <w:sz w:val="20"/>
+                <w:szCs w:val="20"/>
+                <w:lang w:val="ro-RO"/>
+              </w:rPr>
+            </w:pPr>
+            <w:r>
+              <w:rPr>
+                <w:rFonts w:ascii="Courier New" w:hAnsi="Courier New" w:cs="Courier New"/>
+                <w:sz w:val="20"/>
+                <w:szCs w:val="20"/>
                 <w:lang w:val="ro-RO"/>
               </w:rPr>
               <w:t xml:space="preserve">    result.y = example.y - factor;</w:t>
@@ -1918,11 +2390,17 @@
               <w:pStyle w:val="NoSpacing"/>
               <w:ind w:left="0"/>
               <w:rPr>
-                <w:lang w:val="ro-RO"/>
-              </w:rPr>
-            </w:pPr>
-            <w:r>
-              <w:rPr>
+                <w:rFonts w:ascii="Courier New" w:hAnsi="Courier New" w:cs="Courier New"/>
+                <w:sz w:val="20"/>
+                <w:szCs w:val="20"/>
+                <w:lang w:val="ro-RO"/>
+              </w:rPr>
+            </w:pPr>
+            <w:r>
+              <w:rPr>
+                <w:rFonts w:ascii="Courier New" w:hAnsi="Courier New" w:cs="Courier New"/>
+                <w:sz w:val="20"/>
+                <w:szCs w:val="20"/>
                 <w:lang w:val="ro-RO"/>
               </w:rPr>
               <w:t xml:space="preserve">    return result;</w:t>
@@ -1933,14 +2411,284 @@
               <w:pStyle w:val="NoSpacing"/>
               <w:ind w:left="0"/>
               <w:rPr>
-                <w:lang w:val="ro-RO"/>
-              </w:rPr>
-            </w:pPr>
-            <w:r>
-              <w:rPr>
+                <w:rFonts w:ascii="Courier New" w:hAnsi="Courier New" w:cs="Courier New"/>
+                <w:sz w:val="20"/>
+                <w:szCs w:val="20"/>
+                <w:lang w:val="ro-RO"/>
+              </w:rPr>
+            </w:pPr>
+            <w:r>
+              <w:rPr>
+                <w:rFonts w:ascii="Courier New" w:hAnsi="Courier New" w:cs="Courier New"/>
+                <w:sz w:val="20"/>
+                <w:szCs w:val="20"/>
+                <w:lang w:val="ro-RO"/>
+              </w:rPr>
+              <w:t>}</w:t>
+            </w:r>
+          </w:p>
+          <w:p>
+            <w:pPr>
+              <w:pStyle w:val="NoSpacing"/>
+              <w:ind w:left="0"/>
+              <w:rPr>
+                <w:rFonts w:ascii="Courier New" w:hAnsi="Courier New" w:cs="Courier New"/>
+                <w:sz w:val="20"/>
+                <w:szCs w:val="20"/>
+                <w:lang w:val="ro-RO"/>
+              </w:rPr>
+            </w:pPr>
+          </w:p>
+          <w:p>
+            <w:pPr>
+              <w:pStyle w:val="NoSpacing"/>
+              <w:ind w:left="0"/>
+              <w:rPr>
+                <w:rFonts w:ascii="Courier New" w:hAnsi="Courier New" w:cs="Courier New"/>
+                <w:sz w:val="20"/>
+                <w:szCs w:val="20"/>
+                <w:lang w:val="ro-RO"/>
+              </w:rPr>
+            </w:pPr>
+            <w:r>
+              <w:rPr>
+                <w:rFonts w:ascii="Courier New" w:hAnsi="Courier New" w:cs="Courier New"/>
+                <w:sz w:val="20"/>
+                <w:szCs w:val="20"/>
+                <w:lang w:val="ro-RO"/>
+              </w:rPr>
+              <w:t>ostream&amp; operator &lt;&lt;(ostream &amp;out, Coordonate2D &amp;example)</w:t>
+            </w:r>
+          </w:p>
+          <w:p>
+            <w:pPr>
+              <w:pStyle w:val="NoSpacing"/>
+              <w:ind w:left="0"/>
+              <w:rPr>
+                <w:rFonts w:ascii="Courier New" w:hAnsi="Courier New" w:cs="Courier New"/>
+                <w:sz w:val="20"/>
+                <w:szCs w:val="20"/>
+                <w:lang w:val="ro-RO"/>
+              </w:rPr>
+            </w:pPr>
+            <w:r>
+              <w:rPr>
+                <w:rFonts w:ascii="Courier New" w:hAnsi="Courier New" w:cs="Courier New"/>
+                <w:sz w:val="20"/>
+                <w:szCs w:val="20"/>
+                <w:lang w:val="ro-RO"/>
+              </w:rPr>
+              <w:t>{</w:t>
+            </w:r>
+          </w:p>
+          <w:p>
+            <w:pPr>
+              <w:pStyle w:val="NoSpacing"/>
+              <w:ind w:left="0"/>
+              <w:rPr>
+                <w:rFonts w:ascii="Courier New" w:hAnsi="Courier New" w:cs="Courier New"/>
+                <w:sz w:val="20"/>
+                <w:szCs w:val="20"/>
+                <w:lang w:val="ro-RO"/>
+              </w:rPr>
+            </w:pPr>
+            <w:r>
+              <w:rPr>
+                <w:rFonts w:ascii="Courier New" w:hAnsi="Courier New" w:cs="Courier New"/>
+                <w:sz w:val="20"/>
+                <w:szCs w:val="20"/>
+                <w:lang w:val="ro-RO"/>
+              </w:rPr>
+              <w:t xml:space="preserve">    out &lt;&lt; "x = " &lt;&lt; example.x &lt;&lt; endl;</w:t>
+            </w:r>
+          </w:p>
+          <w:p>
+            <w:pPr>
+              <w:pStyle w:val="NoSpacing"/>
+              <w:ind w:left="0"/>
+              <w:rPr>
+                <w:rFonts w:ascii="Courier New" w:hAnsi="Courier New" w:cs="Courier New"/>
+                <w:sz w:val="20"/>
+                <w:szCs w:val="20"/>
+                <w:lang w:val="ro-RO"/>
+              </w:rPr>
+            </w:pPr>
+            <w:r>
+              <w:rPr>
+                <w:rFonts w:ascii="Courier New" w:hAnsi="Courier New" w:cs="Courier New"/>
+                <w:sz w:val="20"/>
+                <w:szCs w:val="20"/>
+                <w:lang w:val="ro-RO"/>
+              </w:rPr>
+              <w:t xml:space="preserve">    out &lt;&lt; "y = " &lt;&lt; example.y &lt;&lt; endl;</w:t>
+            </w:r>
+          </w:p>
+          <w:p>
+            <w:pPr>
+              <w:pStyle w:val="NoSpacing"/>
+              <w:ind w:left="0"/>
+              <w:rPr>
+                <w:rFonts w:ascii="Courier New" w:hAnsi="Courier New" w:cs="Courier New"/>
+                <w:sz w:val="20"/>
+                <w:szCs w:val="20"/>
+                <w:lang w:val="ro-RO"/>
+              </w:rPr>
+            </w:pPr>
+            <w:r>
+              <w:rPr>
+                <w:rFonts w:ascii="Courier New" w:hAnsi="Courier New" w:cs="Courier New"/>
+                <w:sz w:val="20"/>
+                <w:szCs w:val="20"/>
+                <w:lang w:val="ro-RO"/>
+              </w:rPr>
+              <w:t xml:space="preserve">    return out;</w:t>
+            </w:r>
+          </w:p>
+          <w:p>
+            <w:pPr>
+              <w:pStyle w:val="NoSpacing"/>
+              <w:ind w:left="0"/>
+              <w:rPr>
+                <w:rFonts w:ascii="Courier New" w:hAnsi="Courier New" w:cs="Courier New"/>
+                <w:sz w:val="20"/>
+                <w:szCs w:val="20"/>
+                <w:lang w:val="ro-RO"/>
+              </w:rPr>
+            </w:pPr>
+            <w:r>
+              <w:rPr>
+                <w:rFonts w:ascii="Courier New" w:hAnsi="Courier New" w:cs="Courier New"/>
+                <w:sz w:val="20"/>
+                <w:szCs w:val="20"/>
+                <w:lang w:val="ro-RO"/>
+              </w:rPr>
+              <w:t>}</w:t>
+            </w:r>
+          </w:p>
+          <w:p>
+            <w:pPr>
+              <w:pStyle w:val="NoSpacing"/>
+              <w:ind w:left="0"/>
+              <w:rPr>
+                <w:rFonts w:ascii="Courier New" w:hAnsi="Courier New" w:cs="Courier New"/>
+                <w:sz w:val="20"/>
+                <w:szCs w:val="20"/>
+                <w:lang w:val="ro-RO"/>
+              </w:rPr>
+            </w:pPr>
+            <w:r>
+              <w:rPr>
+                <w:rFonts w:ascii="Courier New" w:hAnsi="Courier New" w:cs="Courier New"/>
+                <w:sz w:val="20"/>
+                <w:szCs w:val="20"/>
+                <w:lang w:val="ro-RO"/>
+              </w:rPr>
+              <w:t>istream&amp; operator &gt;&gt;(istream &amp;in, Coordonate2D &amp;example)</w:t>
+            </w:r>
+          </w:p>
+          <w:p>
+            <w:pPr>
+              <w:pStyle w:val="NoSpacing"/>
+              <w:ind w:left="0"/>
+              <w:rPr>
+                <w:rFonts w:ascii="Courier New" w:hAnsi="Courier New" w:cs="Courier New"/>
+                <w:sz w:val="20"/>
+                <w:szCs w:val="20"/>
+                <w:lang w:val="ro-RO"/>
+              </w:rPr>
+            </w:pPr>
+            <w:r>
+              <w:rPr>
+                <w:rFonts w:ascii="Courier New" w:hAnsi="Courier New" w:cs="Courier New"/>
+                <w:sz w:val="20"/>
+                <w:szCs w:val="20"/>
+                <w:lang w:val="ro-RO"/>
+              </w:rPr>
+              <w:t>{</w:t>
+            </w:r>
+          </w:p>
+          <w:p>
+            <w:pPr>
+              <w:pStyle w:val="NoSpacing"/>
+              <w:ind w:left="0"/>
+              <w:rPr>
+                <w:rFonts w:ascii="Courier New" w:hAnsi="Courier New" w:cs="Courier New"/>
+                <w:sz w:val="20"/>
+                <w:szCs w:val="20"/>
+                <w:lang w:val="ro-RO"/>
+              </w:rPr>
+            </w:pPr>
+            <w:r>
+              <w:rPr>
+                <w:rFonts w:ascii="Courier New" w:hAnsi="Courier New" w:cs="Courier New"/>
+                <w:sz w:val="20"/>
+                <w:szCs w:val="20"/>
                 <w:lang w:val="ro-RO"/>
               </w:rPr>
               <w:lastRenderedPageBreak/>
+              <w:t xml:space="preserve">    in &gt;&gt; example.x;</w:t>
+            </w:r>
+          </w:p>
+          <w:p>
+            <w:pPr>
+              <w:pStyle w:val="NoSpacing"/>
+              <w:ind w:left="0"/>
+              <w:rPr>
+                <w:rFonts w:ascii="Courier New" w:hAnsi="Courier New" w:cs="Courier New"/>
+                <w:sz w:val="20"/>
+                <w:szCs w:val="20"/>
+                <w:lang w:val="ro-RO"/>
+              </w:rPr>
+            </w:pPr>
+            <w:r>
+              <w:rPr>
+                <w:rFonts w:ascii="Courier New" w:hAnsi="Courier New" w:cs="Courier New"/>
+                <w:sz w:val="20"/>
+                <w:szCs w:val="20"/>
+                <w:lang w:val="ro-RO"/>
+              </w:rPr>
+              <w:t xml:space="preserve">    in &gt;&gt; example.y;</w:t>
+            </w:r>
+          </w:p>
+          <w:p>
+            <w:pPr>
+              <w:pStyle w:val="NoSpacing"/>
+              <w:ind w:left="0"/>
+              <w:rPr>
+                <w:rFonts w:ascii="Courier New" w:hAnsi="Courier New" w:cs="Courier New"/>
+                <w:sz w:val="20"/>
+                <w:szCs w:val="20"/>
+                <w:lang w:val="ro-RO"/>
+              </w:rPr>
+            </w:pPr>
+            <w:r>
+              <w:rPr>
+                <w:rFonts w:ascii="Courier New" w:hAnsi="Courier New" w:cs="Courier New"/>
+                <w:sz w:val="20"/>
+                <w:szCs w:val="20"/>
+                <w:lang w:val="ro-RO"/>
+              </w:rPr>
+              <w:t xml:space="preserve">    return in;</w:t>
+            </w:r>
+          </w:p>
+          <w:p>
+            <w:pPr>
+              <w:pStyle w:val="NoSpacing"/>
+              <w:ind w:left="0"/>
+              <w:rPr>
+                <w:rFonts w:ascii="Courier New" w:hAnsi="Courier New" w:cs="Courier New"/>
+                <w:sz w:val="20"/>
+                <w:szCs w:val="20"/>
+                <w:lang w:val="ro-RO"/>
+              </w:rPr>
+            </w:pPr>
+            <w:r>
+              <w:rPr>
+                <w:rFonts w:ascii="Courier New" w:hAnsi="Courier New" w:cs="Courier New"/>
+                <w:sz w:val="20"/>
+                <w:szCs w:val="20"/>
+                <w:lang w:val="ro-RO"/>
+              </w:rPr>
               <w:t>}</w:t>
             </w:r>
           </w:p>
@@ -1949,35 +2697,50 @@
               <w:pStyle w:val="NoSpacing"/>
               <w:ind w:left="0"/>
               <w:rPr>
-                <w:lang w:val="ro-RO"/>
-              </w:rPr>
-            </w:pPr>
-          </w:p>
-          <w:p>
-            <w:pPr>
-              <w:pStyle w:val="NoSpacing"/>
-              <w:ind w:left="0"/>
-              <w:rPr>
-                <w:lang w:val="ro-RO"/>
-              </w:rPr>
-            </w:pPr>
-            <w:r>
-              <w:rPr>
-                <w:lang w:val="ro-RO"/>
-              </w:rPr>
-              <w:t>ostream&amp; operator &lt;&lt;(ostream &amp;out, Coordonate2D &amp;example)</w:t>
-            </w:r>
-          </w:p>
-          <w:p>
-            <w:pPr>
-              <w:pStyle w:val="NoSpacing"/>
-              <w:ind w:left="0"/>
-              <w:rPr>
-                <w:lang w:val="ro-RO"/>
-              </w:rPr>
-            </w:pPr>
-            <w:r>
-              <w:rPr>
+                <w:rFonts w:ascii="Courier New" w:hAnsi="Courier New" w:cs="Courier New"/>
+                <w:sz w:val="20"/>
+                <w:szCs w:val="20"/>
+                <w:lang w:val="ro-RO"/>
+              </w:rPr>
+            </w:pPr>
+          </w:p>
+          <w:p>
+            <w:pPr>
+              <w:pStyle w:val="NoSpacing"/>
+              <w:ind w:left="0"/>
+              <w:rPr>
+                <w:rFonts w:ascii="Courier New" w:hAnsi="Courier New" w:cs="Courier New"/>
+                <w:sz w:val="20"/>
+                <w:szCs w:val="20"/>
+                <w:lang w:val="ro-RO"/>
+              </w:rPr>
+            </w:pPr>
+            <w:r>
+              <w:rPr>
+                <w:rFonts w:ascii="Courier New" w:hAnsi="Courier New" w:cs="Courier New"/>
+                <w:sz w:val="20"/>
+                <w:szCs w:val="20"/>
+                <w:lang w:val="ro-RO"/>
+              </w:rPr>
+              <w:t>int main()</w:t>
+            </w:r>
+          </w:p>
+          <w:p>
+            <w:pPr>
+              <w:pStyle w:val="NoSpacing"/>
+              <w:ind w:left="0"/>
+              <w:rPr>
+                <w:rFonts w:ascii="Courier New" w:hAnsi="Courier New" w:cs="Courier New"/>
+                <w:sz w:val="20"/>
+                <w:szCs w:val="20"/>
+                <w:lang w:val="ro-RO"/>
+              </w:rPr>
+            </w:pPr>
+            <w:r>
+              <w:rPr>
+                <w:rFonts w:ascii="Courier New" w:hAnsi="Courier New" w:cs="Courier New"/>
+                <w:sz w:val="20"/>
+                <w:szCs w:val="20"/>
                 <w:lang w:val="ro-RO"/>
               </w:rPr>
               <w:t>{</w:t>
@@ -1988,200 +2751,17 @@
               <w:pStyle w:val="NoSpacing"/>
               <w:ind w:left="0"/>
               <w:rPr>
-                <w:lang w:val="ro-RO"/>
-              </w:rPr>
-            </w:pPr>
-            <w:r>
-              <w:rPr>
-                <w:lang w:val="ro-RO"/>
-              </w:rPr>
-              <w:t xml:space="preserve">    out &lt;&lt; "x = " &lt;&lt; example.x &lt;&lt; endl;</w:t>
-            </w:r>
-          </w:p>
-          <w:p>
-            <w:pPr>
-              <w:pStyle w:val="NoSpacing"/>
-              <w:ind w:left="0"/>
-              <w:rPr>
-                <w:lang w:val="ro-RO"/>
-              </w:rPr>
-            </w:pPr>
-            <w:r>
-              <w:rPr>
-                <w:lang w:val="ro-RO"/>
-              </w:rPr>
-              <w:t xml:space="preserve">    out &lt;&lt; "y = " &lt;&lt; example.y &lt;&lt; endl;</w:t>
-            </w:r>
-          </w:p>
-          <w:p>
-            <w:pPr>
-              <w:pStyle w:val="NoSpacing"/>
-              <w:ind w:left="0"/>
-              <w:rPr>
-                <w:lang w:val="ro-RO"/>
-              </w:rPr>
-            </w:pPr>
-            <w:r>
-              <w:rPr>
-                <w:lang w:val="ro-RO"/>
-              </w:rPr>
-              <w:t xml:space="preserve">    return out;</w:t>
-            </w:r>
-          </w:p>
-          <w:p>
-            <w:pPr>
-              <w:pStyle w:val="NoSpacing"/>
-              <w:ind w:left="0"/>
-              <w:rPr>
-                <w:lang w:val="ro-RO"/>
-              </w:rPr>
-            </w:pPr>
-            <w:r>
-              <w:rPr>
-                <w:lang w:val="ro-RO"/>
-              </w:rPr>
-              <w:t>}</w:t>
-            </w:r>
-          </w:p>
-          <w:p>
-            <w:pPr>
-              <w:pStyle w:val="NoSpacing"/>
-              <w:ind w:left="0"/>
-              <w:rPr>
-                <w:lang w:val="ro-RO"/>
-              </w:rPr>
-            </w:pPr>
-            <w:r>
-              <w:rPr>
-                <w:lang w:val="ro-RO"/>
-              </w:rPr>
-              <w:t>istream&amp; operator &gt;&gt;(istream &amp;in, Coordonate2D &amp;example)</w:t>
-            </w:r>
-          </w:p>
-          <w:p>
-            <w:pPr>
-              <w:pStyle w:val="NoSpacing"/>
-              <w:ind w:left="0"/>
-              <w:rPr>
-                <w:lang w:val="ro-RO"/>
-              </w:rPr>
-            </w:pPr>
-            <w:r>
-              <w:rPr>
-                <w:lang w:val="ro-RO"/>
-              </w:rPr>
-              <w:t>{</w:t>
-            </w:r>
-          </w:p>
-          <w:p>
-            <w:pPr>
-              <w:pStyle w:val="NoSpacing"/>
-              <w:ind w:left="0"/>
-              <w:rPr>
-                <w:lang w:val="ro-RO"/>
-              </w:rPr>
-            </w:pPr>
-            <w:r>
-              <w:rPr>
-                <w:lang w:val="ro-RO"/>
-              </w:rPr>
-              <w:t xml:space="preserve">    in &gt;&gt; example.x;</w:t>
-            </w:r>
-          </w:p>
-          <w:p>
-            <w:pPr>
-              <w:pStyle w:val="NoSpacing"/>
-              <w:ind w:left="0"/>
-              <w:rPr>
-                <w:lang w:val="ro-RO"/>
-              </w:rPr>
-            </w:pPr>
-            <w:r>
-              <w:rPr>
-                <w:lang w:val="ro-RO"/>
-              </w:rPr>
-              <w:t xml:space="preserve">    in &gt;&gt; example.y;</w:t>
-            </w:r>
-          </w:p>
-          <w:p>
-            <w:pPr>
-              <w:pStyle w:val="NoSpacing"/>
-              <w:ind w:left="0"/>
-              <w:rPr>
-                <w:lang w:val="ro-RO"/>
-              </w:rPr>
-            </w:pPr>
-            <w:r>
-              <w:rPr>
-                <w:lang w:val="ro-RO"/>
-              </w:rPr>
-              <w:t xml:space="preserve">    return in;</w:t>
-            </w:r>
-          </w:p>
-          <w:p>
-            <w:pPr>
-              <w:pStyle w:val="NoSpacing"/>
-              <w:ind w:left="0"/>
-              <w:rPr>
-                <w:lang w:val="ro-RO"/>
-              </w:rPr>
-            </w:pPr>
-            <w:r>
-              <w:rPr>
-                <w:lang w:val="ro-RO"/>
-              </w:rPr>
-              <w:t>}</w:t>
-            </w:r>
-          </w:p>
-          <w:p>
-            <w:pPr>
-              <w:pStyle w:val="NoSpacing"/>
-              <w:ind w:left="0"/>
-              <w:rPr>
-                <w:lang w:val="ro-RO"/>
-              </w:rPr>
-            </w:pPr>
-          </w:p>
-          <w:p>
-            <w:pPr>
-              <w:pStyle w:val="NoSpacing"/>
-              <w:ind w:left="0"/>
-              <w:rPr>
-                <w:lang w:val="ro-RO"/>
-              </w:rPr>
-            </w:pPr>
-            <w:r>
-              <w:rPr>
-                <w:lang w:val="ro-RO"/>
-              </w:rPr>
-              <w:t>int main()</w:t>
-            </w:r>
-          </w:p>
-          <w:p>
-            <w:pPr>
-              <w:pStyle w:val="NoSpacing"/>
-              <w:ind w:left="0"/>
-              <w:rPr>
-                <w:lang w:val="ro-RO"/>
-              </w:rPr>
-            </w:pPr>
-            <w:r>
-              <w:rPr>
-                <w:lang w:val="ro-RO"/>
-              </w:rPr>
-              <w:t>{</w:t>
-            </w:r>
-          </w:p>
-          <w:p>
-            <w:pPr>
-              <w:pStyle w:val="NoSpacing"/>
-              <w:ind w:left="0"/>
-              <w:rPr>
-                <w:lang w:val="ro-RO"/>
-              </w:rPr>
-            </w:pPr>
-            <w:r>
-              <w:rPr>
+                <w:rFonts w:ascii="Courier New" w:hAnsi="Courier New" w:cs="Courier New"/>
+                <w:sz w:val="20"/>
+                <w:szCs w:val="20"/>
+                <w:lang w:val="ro-RO"/>
+              </w:rPr>
+            </w:pPr>
+            <w:r>
+              <w:rPr>
+                <w:rFonts w:ascii="Courier New" w:hAnsi="Courier New" w:cs="Courier New"/>
+                <w:sz w:val="20"/>
+                <w:szCs w:val="20"/>
                 <w:lang w:val="ro-RO"/>
               </w:rPr>
               <w:t xml:space="preserve">    Coordonate2D exemplu;</w:t>
@@ -2192,11 +2772,17 @@
               <w:pStyle w:val="NoSpacing"/>
               <w:ind w:left="0"/>
               <w:rPr>
-                <w:lang w:val="ro-RO"/>
-              </w:rPr>
-            </w:pPr>
-            <w:r>
-              <w:rPr>
+                <w:rFonts w:ascii="Courier New" w:hAnsi="Courier New" w:cs="Courier New"/>
+                <w:sz w:val="20"/>
+                <w:szCs w:val="20"/>
+                <w:lang w:val="ro-RO"/>
+              </w:rPr>
+            </w:pPr>
+            <w:r>
+              <w:rPr>
+                <w:rFonts w:ascii="Courier New" w:hAnsi="Courier New" w:cs="Courier New"/>
+                <w:sz w:val="20"/>
+                <w:szCs w:val="20"/>
                 <w:lang w:val="ro-RO"/>
               </w:rPr>
               <w:t xml:space="preserve">    Coordonate2D exemplu2;</w:t>
@@ -2207,11 +2793,17 @@
               <w:pStyle w:val="NoSpacing"/>
               <w:ind w:left="0"/>
               <w:rPr>
-                <w:lang w:val="ro-RO"/>
-              </w:rPr>
-            </w:pPr>
-            <w:r>
-              <w:rPr>
+                <w:rFonts w:ascii="Courier New" w:hAnsi="Courier New" w:cs="Courier New"/>
+                <w:sz w:val="20"/>
+                <w:szCs w:val="20"/>
+                <w:lang w:val="ro-RO"/>
+              </w:rPr>
+            </w:pPr>
+            <w:r>
+              <w:rPr>
+                <w:rFonts w:ascii="Courier New" w:hAnsi="Courier New" w:cs="Courier New"/>
+                <w:sz w:val="20"/>
+                <w:szCs w:val="20"/>
                 <w:lang w:val="ro-RO"/>
               </w:rPr>
               <w:t xml:space="preserve">    </w:t>
@@ -2222,11 +2814,17 @@
               <w:pStyle w:val="NoSpacing"/>
               <w:ind w:left="0"/>
               <w:rPr>
-                <w:lang w:val="ro-RO"/>
-              </w:rPr>
-            </w:pPr>
-            <w:r>
-              <w:rPr>
+                <w:rFonts w:ascii="Courier New" w:hAnsi="Courier New" w:cs="Courier New"/>
+                <w:sz w:val="20"/>
+                <w:szCs w:val="20"/>
+                <w:lang w:val="ro-RO"/>
+              </w:rPr>
+            </w:pPr>
+            <w:r>
+              <w:rPr>
+                <w:rFonts w:ascii="Courier New" w:hAnsi="Courier New" w:cs="Courier New"/>
+                <w:sz w:val="20"/>
+                <w:szCs w:val="20"/>
                 <w:lang w:val="ro-RO"/>
               </w:rPr>
               <w:t xml:space="preserve">    cout &lt;&lt; "Dati elementele pentru 2 obiecte de tip Coordonate2D\n";</w:t>
@@ -2237,11 +2835,17 @@
               <w:pStyle w:val="NoSpacing"/>
               <w:ind w:left="0"/>
               <w:rPr>
-                <w:lang w:val="ro-RO"/>
-              </w:rPr>
-            </w:pPr>
-            <w:r>
-              <w:rPr>
+                <w:rFonts w:ascii="Courier New" w:hAnsi="Courier New" w:cs="Courier New"/>
+                <w:sz w:val="20"/>
+                <w:szCs w:val="20"/>
+                <w:lang w:val="ro-RO"/>
+              </w:rPr>
+            </w:pPr>
+            <w:r>
+              <w:rPr>
+                <w:rFonts w:ascii="Courier New" w:hAnsi="Courier New" w:cs="Courier New"/>
+                <w:sz w:val="20"/>
+                <w:szCs w:val="20"/>
                 <w:lang w:val="ro-RO"/>
               </w:rPr>
               <w:t xml:space="preserve">    cin &gt;&gt; exemplu;</w:t>
@@ -2252,11 +2856,17 @@
               <w:pStyle w:val="NoSpacing"/>
               <w:ind w:left="0"/>
               <w:rPr>
-                <w:lang w:val="ro-RO"/>
-              </w:rPr>
-            </w:pPr>
-            <w:r>
-              <w:rPr>
+                <w:rFonts w:ascii="Courier New" w:hAnsi="Courier New" w:cs="Courier New"/>
+                <w:sz w:val="20"/>
+                <w:szCs w:val="20"/>
+                <w:lang w:val="ro-RO"/>
+              </w:rPr>
+            </w:pPr>
+            <w:r>
+              <w:rPr>
+                <w:rFonts w:ascii="Courier New" w:hAnsi="Courier New" w:cs="Courier New"/>
+                <w:sz w:val="20"/>
+                <w:szCs w:val="20"/>
                 <w:lang w:val="ro-RO"/>
               </w:rPr>
               <w:t xml:space="preserve">    cin &gt;&gt; exemplu2;</w:t>
@@ -2267,11 +2877,17 @@
               <w:pStyle w:val="NoSpacing"/>
               <w:ind w:left="0"/>
               <w:rPr>
-                <w:lang w:val="ro-RO"/>
-              </w:rPr>
-            </w:pPr>
-            <w:r>
-              <w:rPr>
+                <w:rFonts w:ascii="Courier New" w:hAnsi="Courier New" w:cs="Courier New"/>
+                <w:sz w:val="20"/>
+                <w:szCs w:val="20"/>
+                <w:lang w:val="ro-RO"/>
+              </w:rPr>
+            </w:pPr>
+            <w:r>
+              <w:rPr>
+                <w:rFonts w:ascii="Courier New" w:hAnsi="Courier New" w:cs="Courier New"/>
+                <w:sz w:val="20"/>
+                <w:szCs w:val="20"/>
                 <w:lang w:val="ro-RO"/>
               </w:rPr>
               <w:t xml:space="preserve">    </w:t>
@@ -2282,11 +2898,17 @@
               <w:pStyle w:val="NoSpacing"/>
               <w:ind w:left="0"/>
               <w:rPr>
-                <w:lang w:val="ro-RO"/>
-              </w:rPr>
-            </w:pPr>
-            <w:r>
-              <w:rPr>
+                <w:rFonts w:ascii="Courier New" w:hAnsi="Courier New" w:cs="Courier New"/>
+                <w:sz w:val="20"/>
+                <w:szCs w:val="20"/>
+                <w:lang w:val="ro-RO"/>
+              </w:rPr>
+            </w:pPr>
+            <w:r>
+              <w:rPr>
+                <w:rFonts w:ascii="Courier New" w:hAnsi="Courier New" w:cs="Courier New"/>
+                <w:sz w:val="20"/>
+                <w:szCs w:val="20"/>
                 <w:lang w:val="ro-RO"/>
               </w:rPr>
               <w:t xml:space="preserve">    Coordonate2D result = exemplu + exemplu2;</w:t>
@@ -2297,11 +2919,17 @@
               <w:pStyle w:val="NoSpacing"/>
               <w:ind w:left="0"/>
               <w:rPr>
-                <w:lang w:val="ro-RO"/>
-              </w:rPr>
-            </w:pPr>
-            <w:r>
-              <w:rPr>
+                <w:rFonts w:ascii="Courier New" w:hAnsi="Courier New" w:cs="Courier New"/>
+                <w:sz w:val="20"/>
+                <w:szCs w:val="20"/>
+                <w:lang w:val="ro-RO"/>
+              </w:rPr>
+            </w:pPr>
+            <w:r>
+              <w:rPr>
+                <w:rFonts w:ascii="Courier New" w:hAnsi="Courier New" w:cs="Courier New"/>
+                <w:sz w:val="20"/>
+                <w:szCs w:val="20"/>
                 <w:lang w:val="ro-RO"/>
               </w:rPr>
               <w:t xml:space="preserve">    cout &lt;&lt; "Adunare exemplu + exemplu2\n" &lt;&lt; result;</w:t>
@@ -2312,11 +2940,17 @@
               <w:pStyle w:val="NoSpacing"/>
               <w:ind w:left="0"/>
               <w:rPr>
-                <w:lang w:val="ro-RO"/>
-              </w:rPr>
-            </w:pPr>
-            <w:r>
-              <w:rPr>
+                <w:rFonts w:ascii="Courier New" w:hAnsi="Courier New" w:cs="Courier New"/>
+                <w:sz w:val="20"/>
+                <w:szCs w:val="20"/>
+                <w:lang w:val="ro-RO"/>
+              </w:rPr>
+            </w:pPr>
+            <w:r>
+              <w:rPr>
+                <w:rFonts w:ascii="Courier New" w:hAnsi="Courier New" w:cs="Courier New"/>
+                <w:sz w:val="20"/>
+                <w:szCs w:val="20"/>
                 <w:lang w:val="ro-RO"/>
               </w:rPr>
               <w:t xml:space="preserve">    </w:t>
@@ -2327,11 +2961,17 @@
               <w:pStyle w:val="NoSpacing"/>
               <w:ind w:left="0"/>
               <w:rPr>
-                <w:lang w:val="ro-RO"/>
-              </w:rPr>
-            </w:pPr>
-            <w:r>
-              <w:rPr>
+                <w:rFonts w:ascii="Courier New" w:hAnsi="Courier New" w:cs="Courier New"/>
+                <w:sz w:val="20"/>
+                <w:szCs w:val="20"/>
+                <w:lang w:val="ro-RO"/>
+              </w:rPr>
+            </w:pPr>
+            <w:r>
+              <w:rPr>
+                <w:rFonts w:ascii="Courier New" w:hAnsi="Courier New" w:cs="Courier New"/>
+                <w:sz w:val="20"/>
+                <w:szCs w:val="20"/>
                 <w:lang w:val="ro-RO"/>
               </w:rPr>
               <w:t xml:space="preserve">    Coordonate2D result2 = exemplu + 2.0;</w:t>
@@ -2342,11 +2982,17 @@
               <w:pStyle w:val="NoSpacing"/>
               <w:ind w:left="0"/>
               <w:rPr>
-                <w:lang w:val="ro-RO"/>
-              </w:rPr>
-            </w:pPr>
-            <w:r>
-              <w:rPr>
+                <w:rFonts w:ascii="Courier New" w:hAnsi="Courier New" w:cs="Courier New"/>
+                <w:sz w:val="20"/>
+                <w:szCs w:val="20"/>
+                <w:lang w:val="ro-RO"/>
+              </w:rPr>
+            </w:pPr>
+            <w:r>
+              <w:rPr>
+                <w:rFonts w:ascii="Courier New" w:hAnsi="Courier New" w:cs="Courier New"/>
+                <w:sz w:val="20"/>
+                <w:szCs w:val="20"/>
                 <w:lang w:val="ro-RO"/>
               </w:rPr>
               <w:t xml:space="preserve">    cout &lt;&lt; "Adunare cu nr 2\n" &lt;&lt; result2;</w:t>
@@ -2357,11 +3003,17 @@
               <w:pStyle w:val="NoSpacing"/>
               <w:ind w:left="0"/>
               <w:rPr>
-                <w:lang w:val="ro-RO"/>
-              </w:rPr>
-            </w:pPr>
-            <w:r>
-              <w:rPr>
+                <w:rFonts w:ascii="Courier New" w:hAnsi="Courier New" w:cs="Courier New"/>
+                <w:sz w:val="20"/>
+                <w:szCs w:val="20"/>
+                <w:lang w:val="ro-RO"/>
+              </w:rPr>
+            </w:pPr>
+            <w:r>
+              <w:rPr>
+                <w:rFonts w:ascii="Courier New" w:hAnsi="Courier New" w:cs="Courier New"/>
+                <w:sz w:val="20"/>
+                <w:szCs w:val="20"/>
                 <w:lang w:val="ro-RO"/>
               </w:rPr>
               <w:t xml:space="preserve">    </w:t>
@@ -2372,11 +3024,17 @@
               <w:pStyle w:val="NoSpacing"/>
               <w:ind w:left="0"/>
               <w:rPr>
-                <w:lang w:val="ro-RO"/>
-              </w:rPr>
-            </w:pPr>
-            <w:r>
-              <w:rPr>
+                <w:rFonts w:ascii="Courier New" w:hAnsi="Courier New" w:cs="Courier New"/>
+                <w:sz w:val="20"/>
+                <w:szCs w:val="20"/>
+                <w:lang w:val="ro-RO"/>
+              </w:rPr>
+            </w:pPr>
+            <w:r>
+              <w:rPr>
+                <w:rFonts w:ascii="Courier New" w:hAnsi="Courier New" w:cs="Courier New"/>
+                <w:sz w:val="20"/>
+                <w:szCs w:val="20"/>
                 <w:lang w:val="ro-RO"/>
               </w:rPr>
               <w:t xml:space="preserve">    Coordonate2D result3 = exemplu - exemplu2;</w:t>
@@ -2387,11 +3045,17 @@
               <w:pStyle w:val="NoSpacing"/>
               <w:ind w:left="0"/>
               <w:rPr>
-                <w:lang w:val="ro-RO"/>
-              </w:rPr>
-            </w:pPr>
-            <w:r>
-              <w:rPr>
+                <w:rFonts w:ascii="Courier New" w:hAnsi="Courier New" w:cs="Courier New"/>
+                <w:sz w:val="20"/>
+                <w:szCs w:val="20"/>
+                <w:lang w:val="ro-RO"/>
+              </w:rPr>
+            </w:pPr>
+            <w:r>
+              <w:rPr>
+                <w:rFonts w:ascii="Courier New" w:hAnsi="Courier New" w:cs="Courier New"/>
+                <w:sz w:val="20"/>
+                <w:szCs w:val="20"/>
                 <w:lang w:val="ro-RO"/>
               </w:rPr>
               <w:t xml:space="preserve">    cout &lt;&lt; "Scadere exemplu - exemplu2\n" &lt;&lt; result3;</w:t>
@@ -2402,11 +3066,17 @@
               <w:pStyle w:val="NoSpacing"/>
               <w:ind w:left="0"/>
               <w:rPr>
-                <w:lang w:val="ro-RO"/>
-              </w:rPr>
-            </w:pPr>
-            <w:r>
-              <w:rPr>
+                <w:rFonts w:ascii="Courier New" w:hAnsi="Courier New" w:cs="Courier New"/>
+                <w:sz w:val="20"/>
+                <w:szCs w:val="20"/>
+                <w:lang w:val="ro-RO"/>
+              </w:rPr>
+            </w:pPr>
+            <w:r>
+              <w:rPr>
+                <w:rFonts w:ascii="Courier New" w:hAnsi="Courier New" w:cs="Courier New"/>
+                <w:sz w:val="20"/>
+                <w:szCs w:val="20"/>
                 <w:lang w:val="ro-RO"/>
               </w:rPr>
               <w:t xml:space="preserve">    </w:t>
@@ -2417,11 +3087,17 @@
               <w:pStyle w:val="NoSpacing"/>
               <w:ind w:left="0"/>
               <w:rPr>
-                <w:lang w:val="ro-RO"/>
-              </w:rPr>
-            </w:pPr>
-            <w:r>
-              <w:rPr>
+                <w:rFonts w:ascii="Courier New" w:hAnsi="Courier New" w:cs="Courier New"/>
+                <w:sz w:val="20"/>
+                <w:szCs w:val="20"/>
+                <w:lang w:val="ro-RO"/>
+              </w:rPr>
+            </w:pPr>
+            <w:r>
+              <w:rPr>
+                <w:rFonts w:ascii="Courier New" w:hAnsi="Courier New" w:cs="Courier New"/>
+                <w:sz w:val="20"/>
+                <w:szCs w:val="20"/>
                 <w:lang w:val="ro-RO"/>
               </w:rPr>
               <w:t xml:space="preserve">    Coordonate2D result4 = exemplu - 2.0;</w:t>
@@ -2432,11 +3108,17 @@
               <w:pStyle w:val="NoSpacing"/>
               <w:ind w:left="0"/>
               <w:rPr>
-                <w:lang w:val="ro-RO"/>
-              </w:rPr>
-            </w:pPr>
-            <w:r>
-              <w:rPr>
+                <w:rFonts w:ascii="Courier New" w:hAnsi="Courier New" w:cs="Courier New"/>
+                <w:sz w:val="20"/>
+                <w:szCs w:val="20"/>
+                <w:lang w:val="ro-RO"/>
+              </w:rPr>
+            </w:pPr>
+            <w:r>
+              <w:rPr>
+                <w:rFonts w:ascii="Courier New" w:hAnsi="Courier New" w:cs="Courier New"/>
+                <w:sz w:val="20"/>
+                <w:szCs w:val="20"/>
                 <w:lang w:val="ro-RO"/>
               </w:rPr>
               <w:t xml:space="preserve">    cout &lt;&lt; "Scadere cu nr 2\n" &lt;&lt; result4;</w:t>
@@ -2447,11 +3129,17 @@
               <w:pStyle w:val="NoSpacing"/>
               <w:ind w:left="0"/>
               <w:rPr>
-                <w:lang w:val="ro-RO"/>
-              </w:rPr>
-            </w:pPr>
-            <w:r>
-              <w:rPr>
+                <w:rFonts w:ascii="Courier New" w:hAnsi="Courier New" w:cs="Courier New"/>
+                <w:sz w:val="20"/>
+                <w:szCs w:val="20"/>
+                <w:lang w:val="ro-RO"/>
+              </w:rPr>
+            </w:pPr>
+            <w:r>
+              <w:rPr>
+                <w:rFonts w:ascii="Courier New" w:hAnsi="Courier New" w:cs="Courier New"/>
+                <w:sz w:val="20"/>
+                <w:szCs w:val="20"/>
                 <w:lang w:val="ro-RO"/>
               </w:rPr>
               <w:t xml:space="preserve">    </w:t>
@@ -2462,11 +3150,17 @@
               <w:pStyle w:val="NoSpacing"/>
               <w:ind w:left="0"/>
               <w:rPr>
-                <w:lang w:val="ro-RO"/>
-              </w:rPr>
-            </w:pPr>
-            <w:r>
-              <w:rPr>
+                <w:rFonts w:ascii="Courier New" w:hAnsi="Courier New" w:cs="Courier New"/>
+                <w:sz w:val="20"/>
+                <w:szCs w:val="20"/>
+                <w:lang w:val="ro-RO"/>
+              </w:rPr>
+            </w:pPr>
+            <w:r>
+              <w:rPr>
+                <w:rFonts w:ascii="Courier New" w:hAnsi="Courier New" w:cs="Courier New"/>
+                <w:sz w:val="20"/>
+                <w:szCs w:val="20"/>
                 <w:lang w:val="ro-RO"/>
               </w:rPr>
               <w:t xml:space="preserve">    bool resultComparation = exemplu == exemplu2;</w:t>
@@ -2477,11 +3171,17 @@
               <w:pStyle w:val="NoSpacing"/>
               <w:ind w:left="0"/>
               <w:rPr>
-                <w:lang w:val="ro-RO"/>
-              </w:rPr>
-            </w:pPr>
-            <w:r>
-              <w:rPr>
+                <w:rFonts w:ascii="Courier New" w:hAnsi="Courier New" w:cs="Courier New"/>
+                <w:sz w:val="20"/>
+                <w:szCs w:val="20"/>
+                <w:lang w:val="ro-RO"/>
+              </w:rPr>
+            </w:pPr>
+            <w:r>
+              <w:rPr>
+                <w:rFonts w:ascii="Courier New" w:hAnsi="Courier New" w:cs="Courier New"/>
+                <w:sz w:val="20"/>
+                <w:szCs w:val="20"/>
                 <w:lang w:val="ro-RO"/>
               </w:rPr>
               <w:t xml:space="preserve">    cout &lt;&lt; "Comparatie exemplu == exemplu2\n" &lt;&lt; resultComparation;</w:t>
@@ -2492,11 +3192,17 @@
               <w:pStyle w:val="NoSpacing"/>
               <w:ind w:left="0"/>
               <w:rPr>
-                <w:lang w:val="ro-RO"/>
-              </w:rPr>
-            </w:pPr>
-            <w:r>
-              <w:rPr>
+                <w:rFonts w:ascii="Courier New" w:hAnsi="Courier New" w:cs="Courier New"/>
+                <w:sz w:val="20"/>
+                <w:szCs w:val="20"/>
+                <w:lang w:val="ro-RO"/>
+              </w:rPr>
+            </w:pPr>
+            <w:r>
+              <w:rPr>
+                <w:rFonts w:ascii="Courier New" w:hAnsi="Courier New" w:cs="Courier New"/>
+                <w:sz w:val="20"/>
+                <w:szCs w:val="20"/>
                 <w:lang w:val="ro-RO"/>
               </w:rPr>
               <w:t xml:space="preserve">    </w:t>
@@ -2507,11 +3213,17 @@
               <w:pStyle w:val="NoSpacing"/>
               <w:ind w:left="0"/>
               <w:rPr>
-                <w:lang w:val="ro-RO"/>
-              </w:rPr>
-            </w:pPr>
-            <w:r>
-              <w:rPr>
+                <w:rFonts w:ascii="Courier New" w:hAnsi="Courier New" w:cs="Courier New"/>
+                <w:sz w:val="20"/>
+                <w:szCs w:val="20"/>
+                <w:lang w:val="ro-RO"/>
+              </w:rPr>
+            </w:pPr>
+            <w:r>
+              <w:rPr>
+                <w:rFonts w:ascii="Courier New" w:hAnsi="Courier New" w:cs="Courier New"/>
+                <w:sz w:val="20"/>
+                <w:szCs w:val="20"/>
                 <w:lang w:val="ro-RO"/>
               </w:rPr>
               <w:t xml:space="preserve">    return 0;</w:t>
@@ -2522,11 +3234,17 @@
               <w:pStyle w:val="NoSpacing"/>
               <w:ind w:left="0"/>
               <w:rPr>
-                <w:lang w:val="ro-RO"/>
-              </w:rPr>
-            </w:pPr>
-            <w:r>
-              <w:rPr>
+                <w:rFonts w:ascii="Courier New" w:hAnsi="Courier New" w:cs="Courier New"/>
+                <w:sz w:val="20"/>
+                <w:szCs w:val="20"/>
+                <w:lang w:val="ro-RO"/>
+              </w:rPr>
+            </w:pPr>
+            <w:r>
+              <w:rPr>
+                <w:rFonts w:ascii="Courier New" w:hAnsi="Courier New" w:cs="Courier New"/>
+                <w:sz w:val="20"/>
+                <w:szCs w:val="20"/>
                 <w:lang w:val="ro-RO"/>
               </w:rPr>
               <w:t>}</w:t>
@@ -2569,6 +3287,7 @@
       </w:pPr>
       <w:r>
         <w:rPr>
+          <w:noProof/>
           <w:lang w:val="ro-RO"/>
         </w:rPr>
         <w:drawing>
@@ -2638,8 +3357,541 @@
           <w:lang w:val="ro-RO"/>
         </w:rPr>
       </w:pPr>
-      <w:r>
-        <w:t>În concluzie, supraincarcarea operatorilor în C++ este o caracteristică puternică care permite programatorilor să extindă funcționalitatea operatorilor încorporați către tipuri definite de utilizator. Prin redefinirea comportamentului operatorilor, dezvoltatorii pot face codul lor mai intuitiv, expresiv și concis. Cu toate acestea, este crucial să folosiți supraincarcarea operatorilor cu discernământ și cu atenție, deoarece utilizarea greșită poate duce la confuzie și comportament neintenționat. Atunci când este aplicată cu grijă, supraincarcarea operatorilor poate îmbunătăți semnificativ lizibilitatea și ușurința de întreținere a codului C++, deblocând întregul potențial al paradigmelor de programare orientate pe obiecte.</w:t>
+      <w:proofErr w:type="spellStart"/>
+      <w:r>
+        <w:t>În</w:t>
+      </w:r>
+      <w:proofErr w:type="spellEnd"/>
+      <w:r>
+        <w:t xml:space="preserve"> </w:t>
+      </w:r>
+      <w:proofErr w:type="spellStart"/>
+      <w:r>
+        <w:t>concluzie</w:t>
+      </w:r>
+      <w:proofErr w:type="spellEnd"/>
+      <w:r>
+        <w:t xml:space="preserve">, </w:t>
+      </w:r>
+      <w:proofErr w:type="spellStart"/>
+      <w:r>
+        <w:t>supraincarcarea</w:t>
+      </w:r>
+      <w:proofErr w:type="spellEnd"/>
+      <w:r>
+        <w:t xml:space="preserve"> </w:t>
+      </w:r>
+      <w:proofErr w:type="spellStart"/>
+      <w:r>
+        <w:t>operatorilor</w:t>
+      </w:r>
+      <w:proofErr w:type="spellEnd"/>
+      <w:r>
+        <w:t xml:space="preserve"> </w:t>
+      </w:r>
+      <w:proofErr w:type="spellStart"/>
+      <w:r>
+        <w:t>în</w:t>
+      </w:r>
+      <w:proofErr w:type="spellEnd"/>
+      <w:r>
+        <w:t xml:space="preserve"> C++ </w:t>
+      </w:r>
+      <w:proofErr w:type="spellStart"/>
+      <w:r>
+        <w:t>este</w:t>
+      </w:r>
+      <w:proofErr w:type="spellEnd"/>
+      <w:r>
+        <w:t xml:space="preserve"> o </w:t>
+      </w:r>
+      <w:proofErr w:type="spellStart"/>
+      <w:r>
+        <w:t>caracteristică</w:t>
+      </w:r>
+      <w:proofErr w:type="spellEnd"/>
+      <w:r>
+        <w:t xml:space="preserve"> </w:t>
+      </w:r>
+      <w:proofErr w:type="spellStart"/>
+      <w:r>
+        <w:t>puternică</w:t>
+      </w:r>
+      <w:proofErr w:type="spellEnd"/>
+      <w:r>
+        <w:t xml:space="preserve"> care </w:t>
+      </w:r>
+      <w:proofErr w:type="spellStart"/>
+      <w:r>
+        <w:t>permite</w:t>
+      </w:r>
+      <w:proofErr w:type="spellEnd"/>
+      <w:r>
+        <w:t xml:space="preserve"> </w:t>
+      </w:r>
+      <w:proofErr w:type="spellStart"/>
+      <w:r>
+        <w:t>programatorilor</w:t>
+      </w:r>
+      <w:proofErr w:type="spellEnd"/>
+      <w:r>
+        <w:t xml:space="preserve"> </w:t>
+      </w:r>
+      <w:proofErr w:type="spellStart"/>
+      <w:r>
+        <w:t>să</w:t>
+      </w:r>
+      <w:proofErr w:type="spellEnd"/>
+      <w:r>
+        <w:t xml:space="preserve"> </w:t>
+      </w:r>
+      <w:proofErr w:type="spellStart"/>
+      <w:r>
+        <w:t>extindă</w:t>
+      </w:r>
+      <w:proofErr w:type="spellEnd"/>
+      <w:r>
+        <w:t xml:space="preserve"> </w:t>
+      </w:r>
+      <w:proofErr w:type="spellStart"/>
+      <w:r>
+        <w:t>funcționalitatea</w:t>
+      </w:r>
+      <w:proofErr w:type="spellEnd"/>
+      <w:r>
+        <w:t xml:space="preserve"> </w:t>
+      </w:r>
+      <w:proofErr w:type="spellStart"/>
+      <w:r>
+        <w:t>operatorilor</w:t>
+      </w:r>
+      <w:proofErr w:type="spellEnd"/>
+      <w:r>
+        <w:t xml:space="preserve"> </w:t>
+      </w:r>
+      <w:proofErr w:type="spellStart"/>
+      <w:r>
+        <w:t>încorporați</w:t>
+      </w:r>
+      <w:proofErr w:type="spellEnd"/>
+      <w:r>
+        <w:t xml:space="preserve"> </w:t>
+      </w:r>
+      <w:proofErr w:type="spellStart"/>
+      <w:r>
+        <w:t>către</w:t>
+      </w:r>
+      <w:proofErr w:type="spellEnd"/>
+      <w:r>
+        <w:t xml:space="preserve"> </w:t>
+      </w:r>
+      <w:proofErr w:type="spellStart"/>
+      <w:r>
+        <w:t>tipuri</w:t>
+      </w:r>
+      <w:proofErr w:type="spellEnd"/>
+      <w:r>
+        <w:t xml:space="preserve"> definite de </w:t>
+      </w:r>
+      <w:proofErr w:type="spellStart"/>
+      <w:r>
+        <w:t>utilizator</w:t>
+      </w:r>
+      <w:proofErr w:type="spellEnd"/>
+      <w:r>
+        <w:t xml:space="preserve">. Prin </w:t>
+      </w:r>
+      <w:proofErr w:type="spellStart"/>
+      <w:r>
+        <w:t>redefinirea</w:t>
+      </w:r>
+      <w:proofErr w:type="spellEnd"/>
+      <w:r>
+        <w:t xml:space="preserve"> </w:t>
+      </w:r>
+      <w:proofErr w:type="spellStart"/>
+      <w:r>
+        <w:t>comportamentului</w:t>
+      </w:r>
+      <w:proofErr w:type="spellEnd"/>
+      <w:r>
+        <w:t xml:space="preserve"> </w:t>
+      </w:r>
+      <w:proofErr w:type="spellStart"/>
+      <w:r>
+        <w:t>operatorilor</w:t>
+      </w:r>
+      <w:proofErr w:type="spellEnd"/>
+      <w:r>
+        <w:t xml:space="preserve">, </w:t>
+      </w:r>
+      <w:proofErr w:type="spellStart"/>
+      <w:r>
+        <w:t>dezvoltatorii</w:t>
+      </w:r>
+      <w:proofErr w:type="spellEnd"/>
+      <w:r>
+        <w:t xml:space="preserve"> pot face </w:t>
+      </w:r>
+      <w:proofErr w:type="spellStart"/>
+      <w:r>
+        <w:t>codul</w:t>
+      </w:r>
+      <w:proofErr w:type="spellEnd"/>
+      <w:r>
+        <w:t xml:space="preserve"> lor </w:t>
+      </w:r>
+      <w:proofErr w:type="spellStart"/>
+      <w:r>
+        <w:t>mai</w:t>
+      </w:r>
+      <w:proofErr w:type="spellEnd"/>
+      <w:r>
+        <w:t xml:space="preserve"> </w:t>
+      </w:r>
+      <w:proofErr w:type="spellStart"/>
+      <w:r>
+        <w:t>intuitiv</w:t>
+      </w:r>
+      <w:proofErr w:type="spellEnd"/>
+      <w:r>
+        <w:t xml:space="preserve">, </w:t>
+      </w:r>
+      <w:proofErr w:type="spellStart"/>
+      <w:r>
+        <w:t>expresiv</w:t>
+      </w:r>
+      <w:proofErr w:type="spellEnd"/>
+      <w:r>
+        <w:t xml:space="preserve"> </w:t>
+      </w:r>
+      <w:proofErr w:type="spellStart"/>
+      <w:r>
+        <w:t>și</w:t>
+      </w:r>
+      <w:proofErr w:type="spellEnd"/>
+      <w:r>
+        <w:t xml:space="preserve"> </w:t>
+      </w:r>
+      <w:proofErr w:type="spellStart"/>
+      <w:r>
+        <w:t>concis</w:t>
+      </w:r>
+      <w:proofErr w:type="spellEnd"/>
+      <w:r>
+        <w:t xml:space="preserve">. Cu </w:t>
+      </w:r>
+      <w:proofErr w:type="spellStart"/>
+      <w:r>
+        <w:t>toate</w:t>
+      </w:r>
+      <w:proofErr w:type="spellEnd"/>
+      <w:r>
+        <w:t xml:space="preserve"> </w:t>
+      </w:r>
+      <w:proofErr w:type="spellStart"/>
+      <w:r>
+        <w:t>acestea</w:t>
+      </w:r>
+      <w:proofErr w:type="spellEnd"/>
+      <w:r>
+        <w:t xml:space="preserve">, </w:t>
+      </w:r>
+      <w:proofErr w:type="spellStart"/>
+      <w:r>
+        <w:t>este</w:t>
+      </w:r>
+      <w:proofErr w:type="spellEnd"/>
+      <w:r>
+        <w:t xml:space="preserve"> crucial </w:t>
+      </w:r>
+      <w:proofErr w:type="spellStart"/>
+      <w:r>
+        <w:t>să</w:t>
+      </w:r>
+      <w:proofErr w:type="spellEnd"/>
+      <w:r>
+        <w:t xml:space="preserve"> </w:t>
+      </w:r>
+      <w:proofErr w:type="spellStart"/>
+      <w:r>
+        <w:t>folosiți</w:t>
+      </w:r>
+      <w:proofErr w:type="spellEnd"/>
+      <w:r>
+        <w:t xml:space="preserve"> </w:t>
+      </w:r>
+      <w:proofErr w:type="spellStart"/>
+      <w:r>
+        <w:t>supraincarcarea</w:t>
+      </w:r>
+      <w:proofErr w:type="spellEnd"/>
+      <w:r>
+        <w:t xml:space="preserve"> </w:t>
+      </w:r>
+      <w:proofErr w:type="spellStart"/>
+      <w:r>
+        <w:t>operatorilor</w:t>
+      </w:r>
+      <w:proofErr w:type="spellEnd"/>
+      <w:r>
+        <w:t xml:space="preserve"> cu </w:t>
+      </w:r>
+      <w:proofErr w:type="spellStart"/>
+      <w:r>
+        <w:t>discernământ</w:t>
+      </w:r>
+      <w:proofErr w:type="spellEnd"/>
+      <w:r>
+        <w:t xml:space="preserve"> </w:t>
+      </w:r>
+      <w:proofErr w:type="spellStart"/>
+      <w:r>
+        <w:t>și</w:t>
+      </w:r>
+      <w:proofErr w:type="spellEnd"/>
+      <w:r>
+        <w:t xml:space="preserve"> cu </w:t>
+      </w:r>
+      <w:proofErr w:type="spellStart"/>
+      <w:r>
+        <w:t>atenție</w:t>
+      </w:r>
+      <w:proofErr w:type="spellEnd"/>
+      <w:r>
+        <w:t xml:space="preserve">, </w:t>
+      </w:r>
+      <w:proofErr w:type="spellStart"/>
+      <w:r>
+        <w:t>deoarece</w:t>
+      </w:r>
+      <w:proofErr w:type="spellEnd"/>
+      <w:r>
+        <w:t xml:space="preserve"> </w:t>
+      </w:r>
+      <w:proofErr w:type="spellStart"/>
+      <w:r>
+        <w:t>utilizarea</w:t>
+      </w:r>
+      <w:proofErr w:type="spellEnd"/>
+      <w:r>
+        <w:t xml:space="preserve"> </w:t>
+      </w:r>
+      <w:proofErr w:type="spellStart"/>
+      <w:r>
+        <w:t>greșită</w:t>
+      </w:r>
+      <w:proofErr w:type="spellEnd"/>
+      <w:r>
+        <w:t xml:space="preserve"> </w:t>
+      </w:r>
+      <w:proofErr w:type="spellStart"/>
+      <w:r>
+        <w:t>poate</w:t>
+      </w:r>
+      <w:proofErr w:type="spellEnd"/>
+      <w:r>
+        <w:t xml:space="preserve"> duce la </w:t>
+      </w:r>
+      <w:proofErr w:type="spellStart"/>
+      <w:r>
+        <w:t>confuzie</w:t>
+      </w:r>
+      <w:proofErr w:type="spellEnd"/>
+      <w:r>
+        <w:t xml:space="preserve"> </w:t>
+      </w:r>
+      <w:proofErr w:type="spellStart"/>
+      <w:r>
+        <w:t>și</w:t>
+      </w:r>
+      <w:proofErr w:type="spellEnd"/>
+      <w:r>
+        <w:t xml:space="preserve"> </w:t>
+      </w:r>
+      <w:proofErr w:type="spellStart"/>
+      <w:r>
+        <w:t>comportament</w:t>
+      </w:r>
+      <w:proofErr w:type="spellEnd"/>
+      <w:r>
+        <w:t xml:space="preserve"> </w:t>
+      </w:r>
+      <w:proofErr w:type="spellStart"/>
+      <w:r>
+        <w:t>neintenționat</w:t>
+      </w:r>
+      <w:proofErr w:type="spellEnd"/>
+      <w:r>
+        <w:t xml:space="preserve">. </w:t>
+      </w:r>
+      <w:proofErr w:type="spellStart"/>
+      <w:r>
+        <w:t>Atunci</w:t>
+      </w:r>
+      <w:proofErr w:type="spellEnd"/>
+      <w:r>
+        <w:t xml:space="preserve"> </w:t>
+      </w:r>
+      <w:proofErr w:type="spellStart"/>
+      <w:r>
+        <w:t>când</w:t>
+      </w:r>
+      <w:proofErr w:type="spellEnd"/>
+      <w:r>
+        <w:t xml:space="preserve"> </w:t>
+      </w:r>
+      <w:proofErr w:type="spellStart"/>
+      <w:r>
+        <w:t>este</w:t>
+      </w:r>
+      <w:proofErr w:type="spellEnd"/>
+      <w:r>
+        <w:t xml:space="preserve"> </w:t>
+      </w:r>
+      <w:proofErr w:type="spellStart"/>
+      <w:r>
+        <w:t>aplicată</w:t>
+      </w:r>
+      <w:proofErr w:type="spellEnd"/>
+      <w:r>
+        <w:t xml:space="preserve"> cu </w:t>
+      </w:r>
+      <w:proofErr w:type="spellStart"/>
+      <w:r>
+        <w:t>grijă</w:t>
+      </w:r>
+      <w:proofErr w:type="spellEnd"/>
+      <w:r>
+        <w:t xml:space="preserve">, </w:t>
+      </w:r>
+      <w:proofErr w:type="spellStart"/>
+      <w:r>
+        <w:t>supraincarcarea</w:t>
+      </w:r>
+      <w:proofErr w:type="spellEnd"/>
+      <w:r>
+        <w:t xml:space="preserve"> </w:t>
+      </w:r>
+      <w:proofErr w:type="spellStart"/>
+      <w:r>
+        <w:t>operatorilor</w:t>
+      </w:r>
+      <w:proofErr w:type="spellEnd"/>
+      <w:r>
+        <w:t xml:space="preserve"> </w:t>
+      </w:r>
+      <w:proofErr w:type="spellStart"/>
+      <w:r>
+        <w:t>poate</w:t>
+      </w:r>
+      <w:proofErr w:type="spellEnd"/>
+      <w:r>
+        <w:t xml:space="preserve"> </w:t>
+      </w:r>
+      <w:proofErr w:type="spellStart"/>
+      <w:r>
+        <w:t>îmbunătăți</w:t>
+      </w:r>
+      <w:proofErr w:type="spellEnd"/>
+      <w:r>
+        <w:t xml:space="preserve"> </w:t>
+      </w:r>
+      <w:proofErr w:type="spellStart"/>
+      <w:r>
+        <w:t>semnificativ</w:t>
+      </w:r>
+      <w:proofErr w:type="spellEnd"/>
+      <w:r>
+        <w:t xml:space="preserve"> </w:t>
+      </w:r>
+      <w:proofErr w:type="spellStart"/>
+      <w:r>
+        <w:t>lizibilitatea</w:t>
+      </w:r>
+      <w:proofErr w:type="spellEnd"/>
+      <w:r>
+        <w:t xml:space="preserve"> </w:t>
+      </w:r>
+      <w:proofErr w:type="spellStart"/>
+      <w:r>
+        <w:t>și</w:t>
+      </w:r>
+      <w:proofErr w:type="spellEnd"/>
+      <w:r>
+        <w:t xml:space="preserve"> </w:t>
+      </w:r>
+      <w:proofErr w:type="spellStart"/>
+      <w:r>
+        <w:t>ușurința</w:t>
+      </w:r>
+      <w:proofErr w:type="spellEnd"/>
+      <w:r>
+        <w:t xml:space="preserve"> de </w:t>
+      </w:r>
+      <w:proofErr w:type="spellStart"/>
+      <w:r>
+        <w:t>întreținere</w:t>
+      </w:r>
+      <w:proofErr w:type="spellEnd"/>
+      <w:r>
+        <w:t xml:space="preserve"> a </w:t>
+      </w:r>
+      <w:proofErr w:type="spellStart"/>
+      <w:r>
+        <w:t>codului</w:t>
+      </w:r>
+      <w:proofErr w:type="spellEnd"/>
+      <w:r>
+        <w:t xml:space="preserve"> C++, </w:t>
+      </w:r>
+      <w:proofErr w:type="spellStart"/>
+      <w:r>
+        <w:t>deblocând</w:t>
+      </w:r>
+      <w:proofErr w:type="spellEnd"/>
+      <w:r>
+        <w:t xml:space="preserve"> </w:t>
+      </w:r>
+      <w:proofErr w:type="spellStart"/>
+      <w:r>
+        <w:t>întregul</w:t>
+      </w:r>
+      <w:proofErr w:type="spellEnd"/>
+      <w:r>
+        <w:t xml:space="preserve"> </w:t>
+      </w:r>
+      <w:proofErr w:type="spellStart"/>
+      <w:r>
+        <w:t>potențial</w:t>
+      </w:r>
+      <w:proofErr w:type="spellEnd"/>
+      <w:r>
+        <w:t xml:space="preserve"> al </w:t>
+      </w:r>
+      <w:proofErr w:type="spellStart"/>
+      <w:r>
+        <w:t>paradigmelor</w:t>
+      </w:r>
+      <w:proofErr w:type="spellEnd"/>
+      <w:r>
+        <w:t xml:space="preserve"> de </w:t>
+      </w:r>
+      <w:proofErr w:type="spellStart"/>
+      <w:r>
+        <w:t>programare</w:t>
+      </w:r>
+      <w:proofErr w:type="spellEnd"/>
+      <w:r>
+        <w:t xml:space="preserve"> orientate pe </w:t>
+      </w:r>
+      <w:proofErr w:type="spellStart"/>
+      <w:r>
+        <w:t>obiecte</w:t>
+      </w:r>
+      <w:proofErr w:type="spellEnd"/>
+      <w:r>
+        <w:t>.</w:t>
       </w:r>
     </w:p>
     <w:sectPr>

</xml_diff>